<commit_message>
added more parts to the report
</commit_message>
<xml_diff>
--- a/hw2/דוח.docx
+++ b/hw2/דוח.docx
@@ -547,7 +547,6 @@
     <w:p>
       <w:pPr>
         <w:rPr>
-          <w:rFonts w:hint="cs"/>
           <w:b/>
           <w:bCs/>
           <w:rtl/>
@@ -1183,7 +1182,6 @@
         <w:pStyle w:val="ListParagraph"/>
         <w:ind w:left="502"/>
         <w:rPr>
-          <w:rFonts w:hint="cs"/>
           <w:i/>
           <w:rtl/>
         </w:rPr>
@@ -1269,13 +1267,7 @@
                   <w:rPr>
                     <w:rFonts w:ascii="Cambria Math" w:hAnsi="Cambria Math"/>
                   </w:rPr>
-                  <m:t>-</m:t>
-                </m:r>
-                <m:r>
-                  <w:rPr>
-                    <w:rFonts w:ascii="Cambria Math" w:hAnsi="Cambria Math"/>
-                  </w:rPr>
-                  <m:t>3</m:t>
+                  <m:t>-3</m:t>
                 </m:r>
               </m:e>
             </m:d>
@@ -2179,7 +2171,7 @@
       <w:pPr>
         <w:pStyle w:val="ListParagraph"/>
         <w:rPr>
-          <w:rFonts w:eastAsiaTheme="minorEastAsia" w:hint="cs"/>
+          <w:rFonts w:eastAsiaTheme="minorEastAsia"/>
           <w:i/>
           <w:rtl/>
         </w:rPr>
@@ -2572,19 +2564,7 @@
                 <w:rPr>
                   <w:rFonts w:ascii="Cambria Math" w:hAnsi="Cambria Math"/>
                 </w:rPr>
-                <m:t>,…,</m:t>
-              </m:r>
-              <m:r>
-                <w:rPr>
-                  <w:rFonts w:ascii="Cambria Math" w:hAnsi="Cambria Math"/>
-                </w:rPr>
-                <m:t>LEFT</m:t>
-              </m:r>
-              <m:r>
-                <w:rPr>
-                  <w:rFonts w:ascii="Cambria Math" w:hAnsi="Cambria Math"/>
-                </w:rPr>
-                <m:t>,…,</m:t>
+                <m:t>,…,LEFT,…,</m:t>
               </m:r>
               <m:sSub>
                 <m:sSubPr>
@@ -2886,19 +2866,7 @@
                 <w:rPr>
                   <w:rFonts w:ascii="Cambria Math" w:hAnsi="Cambria Math"/>
                 </w:rPr>
-                <m:t>,…,</m:t>
-              </m:r>
-              <m:r>
-                <w:rPr>
-                  <w:rFonts w:ascii="Cambria Math" w:hAnsi="Cambria Math"/>
-                </w:rPr>
-                <m:t>STRAIGHT</m:t>
-              </m:r>
-              <m:r>
-                <w:rPr>
-                  <w:rFonts w:ascii="Cambria Math" w:hAnsi="Cambria Math"/>
-                </w:rPr>
-                <m:t>,…,</m:t>
+                <m:t>,…,STRAIGHT,…,</m:t>
               </m:r>
               <m:sSub>
                 <m:sSubPr>
@@ -3200,19 +3168,7 @@
                 <w:rPr>
                   <w:rFonts w:ascii="Cambria Math" w:hAnsi="Cambria Math"/>
                 </w:rPr>
-                <m:t>,…,</m:t>
-              </m:r>
-              <m:r>
-                <w:rPr>
-                  <w:rFonts w:ascii="Cambria Math" w:hAnsi="Cambria Math"/>
-                </w:rPr>
-                <m:t>RIGHT</m:t>
-              </m:r>
-              <m:r>
-                <w:rPr>
-                  <w:rFonts w:ascii="Cambria Math" w:hAnsi="Cambria Math"/>
-                </w:rPr>
-                <m:t>,…,</m:t>
+                <m:t>,…,RIGHT,…,</m:t>
               </m:r>
               <m:sSub>
                 <m:sSubPr>
@@ -3295,7 +3251,7 @@
       <w:pPr>
         <w:pStyle w:val="ListParagraph"/>
         <w:rPr>
-          <w:rFonts w:eastAsiaTheme="minorEastAsia" w:hint="cs"/>
+          <w:rFonts w:eastAsiaTheme="minorEastAsia"/>
           <w:i/>
           <w:rtl/>
         </w:rPr>
@@ -14408,7 +14364,6 @@
       <w:pPr>
         <w:pStyle w:val="ListParagraph"/>
         <w:rPr>
-          <w:rFonts w:hint="cs"/>
           <w:i/>
           <w:rtl/>
         </w:rPr>
@@ -17042,19 +16997,7 @@
                     <w:rPr>
                       <w:rFonts w:ascii="Cambria Math" w:hAnsi="Cambria Math"/>
                     </w:rPr>
-                    <m:t>)</m:t>
-                  </m:r>
-                  <m:r>
-                    <w:rPr>
-                      <w:rFonts w:ascii="Cambria Math" w:hAnsi="Cambria Math"/>
-                    </w:rPr>
-                    <m:t>,  &amp;</m:t>
-                  </m:r>
-                  <m:r>
-                    <w:rPr>
-                      <w:rFonts w:ascii="Cambria Math" w:hAnsi="Cambria Math"/>
-                    </w:rPr>
-                    <m:t xml:space="preserve">with </m:t>
+                    <m:t xml:space="preserve">),  &amp;with </m:t>
                   </m:r>
                   <m:sSub>
                     <m:sSubPr>
@@ -17246,31 +17189,7 @@
                     <w:rPr>
                       <w:rFonts w:ascii="Cambria Math" w:hAnsi="Cambria Math"/>
                     </w:rPr>
-                    <m:t>)</m:t>
-                  </m:r>
-                  <m:r>
-                    <w:rPr>
-                      <w:rFonts w:ascii="Cambria Math" w:hAnsi="Cambria Math"/>
-                    </w:rPr>
-                    <m:t>,</m:t>
-                  </m:r>
-                  <m:r>
-                    <w:rPr>
-                      <w:rFonts w:ascii="Cambria Math" w:hAnsi="Cambria Math"/>
-                    </w:rPr>
-                    <m:t xml:space="preserve">  &amp;</m:t>
-                  </m:r>
-                  <m:r>
-                    <w:rPr>
-                      <w:rFonts w:ascii="Cambria Math" w:hAnsi="Cambria Math"/>
-                    </w:rPr>
-                    <m:t xml:space="preserve">with </m:t>
-                  </m:r>
-                  <m:r>
-                    <w:rPr>
-                      <w:rFonts w:ascii="Cambria Math" w:hAnsi="Cambria Math"/>
-                    </w:rPr>
-                    <m:t>1-</m:t>
+                    <m:t>),  &amp;with 1-</m:t>
                   </m:r>
                   <m:sSub>
                     <m:sSubPr>
@@ -17643,19 +17562,7 @@
                         <w:rPr>
                           <w:rFonts w:ascii="Cambria Math" w:hAnsi="Cambria Math"/>
                         </w:rPr>
-                        <m:t>,…,</m:t>
-                      </m:r>
-                      <m:r>
-                        <w:rPr>
-                          <w:rFonts w:ascii="Cambria Math" w:hAnsi="Cambria Math"/>
-                        </w:rPr>
-                        <m:t>b</m:t>
-                      </m:r>
-                      <m:r>
-                        <w:rPr>
-                          <w:rFonts w:ascii="Cambria Math" w:hAnsi="Cambria Math"/>
-                        </w:rPr>
-                        <m:t>,…,</m:t>
+                        <m:t>,…,b,…,</m:t>
                       </m:r>
                       <m:sSub>
                         <m:sSubPr>
@@ -17721,13 +17628,7 @@
                     <w:rPr>
                       <w:rFonts w:ascii="Cambria Math" w:hAnsi="Cambria Math"/>
                     </w:rPr>
-                    <m:t xml:space="preserve"> probability</m:t>
-                  </m:r>
-                  <m:r>
-                    <w:rPr>
-                      <w:rFonts w:ascii="Cambria Math" w:hAnsi="Cambria Math"/>
-                    </w:rPr>
-                    <m:t>, b∈GameAction</m:t>
+                    <m:t xml:space="preserve"> probability, b∈GameAction</m:t>
                   </m:r>
                 </m:e>
                 <m:e>
@@ -17850,7 +17751,7 @@
       <w:pPr>
         <w:pStyle w:val="ListParagraph"/>
         <w:rPr>
-          <w:rFonts w:eastAsiaTheme="minorEastAsia" w:hint="cs"/>
+          <w:rFonts w:eastAsiaTheme="minorEastAsia"/>
           <w:i/>
           <w:rtl/>
         </w:rPr>
@@ -19546,6 +19447,94 @@
         </w:rPr>
         <w:t>3.</w:t>
       </w:r>
+      <w:r>
+        <w:rPr>
+          <w:rtl/>
+        </w:rPr>
+        <w:tab/>
+      </w:r>
+      <w:r>
+        <w:rPr>
+          <w:rFonts w:hint="cs"/>
+          <w:rtl/>
+        </w:rPr>
+        <w:t xml:space="preserve">תחילה ניתן לראות כי, אכן כל האלגוריתם שמימשנו פועלים בצורה טובה יותר מאשר האלגוריתם הבסיסי </w:t>
+      </w:r>
+      <w:proofErr w:type="spellStart"/>
+      <w:r>
+        <w:t>GreedyAgent</w:t>
+      </w:r>
+      <w:proofErr w:type="spellEnd"/>
+      <w:r>
+        <w:rPr>
+          <w:rFonts w:hint="cs"/>
+          <w:rtl/>
+        </w:rPr>
+        <w:t xml:space="preserve">, הסיבה העיקרית לכך היא שימוש בהיוריסטיקה טובה יותר עבור המצבים. במקרה של </w:t>
+      </w:r>
+      <w:proofErr w:type="spellStart"/>
+      <w:r>
+        <w:rPr>
+          <w:rFonts w:hint="cs"/>
+        </w:rPr>
+        <w:t>G</w:t>
+      </w:r>
+      <w:r>
+        <w:t>reedyAgent</w:t>
+      </w:r>
+      <w:proofErr w:type="spellEnd"/>
+      <w:r>
+        <w:rPr>
+          <w:rFonts w:hint="cs"/>
+          <w:rtl/>
+        </w:rPr>
+        <w:t>, תפקיד היוריסטיקה הוא בעיקר למנוע מהנחש למות (בשאר המקרים הוא נע די באקראיות). בכל שאר המקרים, תפקיד היוריסטיקה החדשה הוא לגרום לנחש לאכול כמה שיותר תפוחים ולהימנע ממוות ולכן ניתן בהחלט לראות כי הניקוד הסופי של הסוכנים המשופרים גבוה בהרבה מהניקוד של השחקן הבסיסי.</w:t>
+      </w:r>
+    </w:p>
+    <w:p>
+      <w:pPr>
+        <w:rPr>
+          <w:rFonts w:hint="cs"/>
+          <w:rtl/>
+        </w:rPr>
+      </w:pPr>
+      <w:r>
+        <w:rPr>
+          <w:rFonts w:hint="cs"/>
+          <w:rtl/>
+        </w:rPr>
+        <w:t xml:space="preserve">בנוסף, בניגוד לציפיות שלנו, ניתן לראות כי עומק החיפוש באלגוריתם </w:t>
+      </w:r>
+      <w:r>
+        <w:t xml:space="preserve">minimax </w:t>
+      </w:r>
+      <w:r>
+        <w:rPr>
+          <w:rFonts w:hint="cs"/>
+          <w:rtl/>
+        </w:rPr>
+        <w:t xml:space="preserve"> ו </w:t>
+      </w:r>
+      <w:r>
+        <w:t xml:space="preserve">alpha beta </w:t>
+      </w:r>
+      <w:r>
+        <w:rPr>
+          <w:rFonts w:hint="cs"/>
+          <w:rtl/>
+        </w:rPr>
+        <w:t xml:space="preserve"> , משפיע בצורה רעה על הניקוד הסופי של השחקן.  תחילה הנחנו כי ככל שהשחקן שלנו יסתכל עמוק יותר כך יבטיח ניקוד גבוה יותר מפני שיוכל להימנע ממכשולים או כניסה למצבים שיגרמו לו למות בעתיד, אך לפי התוצאות ניתן לראות כי התוצאה אינה מתאימה לציפיות (נציין כי ביצענו רק 10 ניסוים לכל עומק, לכן ייתכן כי הסידור האקראי של הלוח בכל משחק הוא זה שגרם לתוצאה גרועה ולאו דווקא עומק החיפוש). אנחנו מניחים כי הירידה בביצועים ככל שמעמיקים נובעת מההנחות שמבצעים באלגוריתם </w:t>
+      </w:r>
+      <w:r>
+        <w:t>minimax</w:t>
+      </w:r>
+      <w:r>
+        <w:rPr>
+          <w:rFonts w:hint="cs"/>
+          <w:rtl/>
+        </w:rPr>
+        <w:t xml:space="preserve"> , בהן מניחים כי הנחש האויב משחק על מנת להביא את התוצאה שלנו למינימום. ייתכן כי הנחש שלנו מוותר על ביצוע צעדים טובים (אכילת תפוחים או התקרבות לתפוחים) , מפני שמזהה כי ייתכן שבעתיד (יחסית לעומק החיפוש) הצעד יהיה לא לטובת הנחש שלנו (מזהה התנגשות בנחש אויב או מצב גרוע אחר). ולכן בסופו של דבר מגיע לניקוד נמוך יותר מאשר היה מגיע אם לא היה מסתכל עמוק.</w:t>
+      </w:r>
     </w:p>
     <w:p>
       <w:pPr>
@@ -19659,7 +19648,6 @@
     <w:p>
       <w:pPr>
         <w:rPr>
-          <w:rFonts w:hint="cs"/>
           <w:rtl/>
         </w:rPr>
       </w:pPr>
@@ -19702,7 +19690,6 @@
                 <w:rFonts w:ascii="Arial" w:eastAsia="Times New Roman" w:hAnsi="Arial" w:cs="Arial"/>
                 <w:color w:val="000000"/>
               </w:rPr>
-              <w:lastRenderedPageBreak/>
               <w:t>d=1</w:t>
             </w:r>
           </w:p>
@@ -20284,11 +20271,112 @@
     <w:p>
       <w:pPr>
         <w:rPr>
-          <w:rFonts w:hint="cs"/>
+          <w:rtl/>
+        </w:rPr>
+      </w:pPr>
+      <w:r>
+        <w:rPr>
+          <w:rFonts w:hint="cs"/>
+          <w:rtl/>
+        </w:rPr>
+        <w:t xml:space="preserve">5. ניתן לראות בגרפים ובטבלה בסעיף 4, כי ככל שמעמיקים בחיפוש , כך גדל זמן החיפוש בצורה </w:t>
+      </w:r>
+      <w:proofErr w:type="spellStart"/>
+      <w:r>
+        <w:rPr>
+          <w:rFonts w:hint="cs"/>
+          <w:rtl/>
+        </w:rPr>
+        <w:t>אקספוננציאלית</w:t>
+      </w:r>
+      <w:proofErr w:type="spellEnd"/>
+      <w:r>
+        <w:rPr>
+          <w:rFonts w:hint="cs"/>
+          <w:rtl/>
+        </w:rPr>
+        <w:t xml:space="preserve">. </w:t>
+      </w:r>
+      <w:r>
+        <w:rPr>
+          <w:rtl/>
+        </w:rPr>
+        <w:br/>
+      </w:r>
+      <w:r>
+        <w:rPr>
+          <w:rFonts w:hint="cs"/>
+          <w:rtl/>
+        </w:rPr>
+        <w:t xml:space="preserve">בדומה לציפיות שלנו, ככל שעומק החיפוש גדול יותר, כך מספר המצבים אותם מפתחים משפיע על זמן החישוב. בנוסף ניתן לראות כי עבור עומק 4 בסוכן </w:t>
+      </w:r>
+      <w:r>
+        <w:t>minimax</w:t>
+      </w:r>
+      <w:r>
+        <w:rPr>
+          <w:rFonts w:hint="cs"/>
+          <w:rtl/>
+        </w:rPr>
+        <w:t xml:space="preserve"> , זמן החישוב הממוצע הינו 4 שניות, כלומר על מנת להשלים משחק יחיד באורך מלא (500 צעדים) , יהיה עלינו להמתין 2000 שניות או 33 דקות.</w:t>
+      </w:r>
+    </w:p>
+    <w:p>
+      <w:pPr>
+        <w:rPr>
+          <w:rtl/>
+        </w:rPr>
+      </w:pPr>
+      <w:r>
+        <w:rPr>
+          <w:rFonts w:hint="cs"/>
+          <w:rtl/>
+        </w:rPr>
+        <w:t xml:space="preserve">בנוסף, ניתן לראות כי אלגוריתם </w:t>
+      </w:r>
+      <w:r>
+        <w:t xml:space="preserve">alpha beta </w:t>
+      </w:r>
+      <w:r>
+        <w:rPr>
+          <w:rFonts w:hint="cs"/>
+          <w:rtl/>
+        </w:rPr>
+        <w:t xml:space="preserve"> מוריד בצורה משמעותית את זמן החישוב על ידי קיצוץ של מסלולים לא משפרים מעץ המצבים. השיפור בביצועים הינו משמעותי מאד ככל שמעמיקים את החיפוש , עבור עומק 4 ישנו שיפור של 3.5 שניות מאשר אלגוריתם </w:t>
+      </w:r>
+      <w:r>
+        <w:t>minimax</w:t>
+      </w:r>
+      <w:r>
+        <w:rPr>
+          <w:rFonts w:hint="cs"/>
+          <w:rtl/>
+        </w:rPr>
+        <w:t xml:space="preserve"> .</w:t>
+      </w:r>
+    </w:p>
+    <w:p>
+      <w:pPr>
+        <w:pStyle w:val="ListParagraph"/>
+        <w:numPr>
+          <w:ilvl w:val="0"/>
+          <w:numId w:val="1"/>
+        </w:numPr>
+        <w:rPr>
+          <w:rFonts w:hint="cs"/>
+          <w:rtl/>
         </w:rPr>
       </w:pPr>
       <w:bookmarkStart w:id="0" w:name="_GoBack"/>
       <w:bookmarkEnd w:id="0"/>
+    </w:p>
+    <w:p>
+      <w:pPr>
+        <w:rPr>
+          <w:rFonts w:hint="cs"/>
+          <w:rtl/>
+        </w:rPr>
+      </w:pPr>
     </w:p>
     <w:sectPr>
       <w:pgSz w:w="11906" w:h="16838"/>
@@ -24322,7 +24410,7 @@
 </file>
 
 <file path=customXml/itemProps1.xml><?xml version="1.0" encoding="utf-8"?>
-<ds:datastoreItem xmlns:ds="http://schemas.openxmlformats.org/officeDocument/2006/customXml" ds:itemID="{8EE80975-294F-4DA2-8179-708B9642E527}">
+<ds:datastoreItem xmlns:ds="http://schemas.openxmlformats.org/officeDocument/2006/customXml" ds:itemID="{ED8832E3-DD0A-48BC-BF3E-CABEA083DA4F}">
   <ds:schemaRefs>
     <ds:schemaRef ds:uri="http://schemas.openxmlformats.org/officeDocument/2006/bibliography"/>
   </ds:schemaRefs>

</xml_diff>

<commit_message>
finished the code, and added last part and experiments to the report 2 sections left in the report
</commit_message>
<xml_diff>
--- a/hw2/דוח.docx
+++ b/hw2/דוח.docx
@@ -323,6 +323,7 @@
         </w:rPr>
         <w:t xml:space="preserve">השחקן </w:t>
       </w:r>
+      <w:proofErr w:type="spellStart"/>
       <w:r>
         <w:rPr>
           <w:rFonts w:hint="cs"/>
@@ -330,7 +331,11 @@
         <w:t>G</w:t>
       </w:r>
       <w:r>
-        <w:t xml:space="preserve">reedyAgent </w:t>
+        <w:t>reedyAgent</w:t>
+      </w:r>
+      <w:proofErr w:type="spellEnd"/>
+      <w:r>
+        <w:t xml:space="preserve"> </w:t>
       </w:r>
       <w:r>
         <w:rPr>
@@ -379,16 +384,23 @@
           <w:rFonts w:hint="cs"/>
           <w:rtl/>
         </w:rPr>
-        <w:t xml:space="preserve"> השחקן, השחקן בודק את כל האופציות לפעולות של אויביו, כאשר עבור כל אופציה של פעולות, הוא בונה מצב חדש ובודק בעזרת היוריסטיקה (שתוסבר בהמשך) , איזה מהמצבים מחזיר ערך מקסימלי. עבור מצב מקסימלי זה השחקן יבחר לבצע את הפעולה שהביאה אותו לאותו מצב. </w:t>
-      </w:r>
-      <w:bookmarkStart w:id="0" w:name="_GoBack"/>
-      <w:bookmarkEnd w:id="0"/>
-      <w:r>
-        <w:rPr>
-          <w:rFonts w:hint="cs"/>
-          <w:rtl/>
-        </w:rPr>
-        <w:t>(עבור יותר משני אוייבים, השחקן יפתח רק מצב אחד עבור פעולות אויביו, בשביל לחסוך בזמן וזיכרון).</w:t>
+        <w:t xml:space="preserve"> השחקן, השחקן בודק את כל האופציות לפעולות של אויביו, כאשר עבור כל אופציה של פעולות, הוא בונה מצב חדש ובודק בעזרת היוריסטיקה (שתוסבר בהמשך) , איזה מהמצבים מחזיר ערך מקסימלי. עבור מצב מקסימלי זה השחקן יבחר לבצע את הפעולה שהביאה אותו לאותו מצב. (עבור יותר משני </w:t>
+      </w:r>
+      <w:proofErr w:type="spellStart"/>
+      <w:r>
+        <w:rPr>
+          <w:rFonts w:hint="cs"/>
+          <w:rtl/>
+        </w:rPr>
+        <w:t>אוייבים</w:t>
+      </w:r>
+      <w:proofErr w:type="spellEnd"/>
+      <w:r>
+        <w:rPr>
+          <w:rFonts w:hint="cs"/>
+          <w:rtl/>
+        </w:rPr>
+        <w:t>, השחקן יפתח רק מצב אחד עבור פעולות אויביו, בשביל לחסוך בזמן וזיכרון).</w:t>
       </w:r>
     </w:p>
     <w:p>
@@ -411,8 +423,13 @@
         </w:rPr>
         <w:t xml:space="preserve">היוריסטיקה שהשחקן </w:t>
       </w:r>
-      <w:r>
-        <w:t xml:space="preserve">GreedyAgent  </w:t>
+      <w:proofErr w:type="spellStart"/>
+      <w:r>
+        <w:t>GreedyAgent</w:t>
+      </w:r>
+      <w:proofErr w:type="spellEnd"/>
+      <w:r>
+        <w:t xml:space="preserve">  </w:t>
       </w:r>
       <w:r>
         <w:rPr>
@@ -598,7 +615,27 @@
           <w:bCs/>
           <w:rtl/>
         </w:rPr>
-        <w:t>הציון למצב הניתן על ידי היוריסטיקה יחושב לפי הנוסחא הבאה :</w:t>
+        <w:t xml:space="preserve">הציון למצב הניתן על ידי היוריסטיקה יחושב לפי </w:t>
+      </w:r>
+      <w:proofErr w:type="spellStart"/>
+      <w:r>
+        <w:rPr>
+          <w:rFonts w:hint="cs"/>
+          <w:b/>
+          <w:bCs/>
+          <w:rtl/>
+        </w:rPr>
+        <w:t>הנוסחא</w:t>
+      </w:r>
+      <w:proofErr w:type="spellEnd"/>
+      <w:r>
+        <w:rPr>
+          <w:rFonts w:hint="cs"/>
+          <w:b/>
+          <w:bCs/>
+          <w:rtl/>
+        </w:rPr>
+        <w:t xml:space="preserve"> הבאה :</w:t>
       </w:r>
     </w:p>
     <w:p>
@@ -1259,7 +1296,43 @@
           <w:i/>
           <w:rtl/>
         </w:rPr>
-        <w:t xml:space="preserve"> בעץ המצבים כלומר אפילו עבור מצב בו נסתכל בעומק 1 החיפוש יקח יותר מידי זמן ומשאבים, לכן בפועל לא ניתן להשתמש באלוגריתם במצב זה</w:t>
+        <w:t xml:space="preserve"> בעץ המצבים כלומר אפילו עבור מצב בו נסתכל בעומק 1 החיפוש </w:t>
+      </w:r>
+      <w:proofErr w:type="spellStart"/>
+      <w:r>
+        <w:rPr>
+          <w:rFonts w:hint="cs"/>
+          <w:i/>
+          <w:rtl/>
+        </w:rPr>
+        <w:t>יקח</w:t>
+      </w:r>
+      <w:proofErr w:type="spellEnd"/>
+      <w:r>
+        <w:rPr>
+          <w:rFonts w:hint="cs"/>
+          <w:i/>
+          <w:rtl/>
+        </w:rPr>
+        <w:t xml:space="preserve"> יותר מידי זמן ומשאבים, לכן בפועל לא ניתן להשתמש </w:t>
+      </w:r>
+      <w:proofErr w:type="spellStart"/>
+      <w:r>
+        <w:rPr>
+          <w:rFonts w:hint="cs"/>
+          <w:i/>
+          <w:rtl/>
+        </w:rPr>
+        <w:t>באלוגריתם</w:t>
+      </w:r>
+      <w:proofErr w:type="spellEnd"/>
+      <w:r>
+        <w:rPr>
+          <w:rFonts w:hint="cs"/>
+          <w:i/>
+          <w:rtl/>
+        </w:rPr>
+        <w:t xml:space="preserve"> במצב זה</w:t>
       </w:r>
       <w:r>
         <w:rPr>
@@ -1829,6 +1902,7 @@
         </w:rPr>
         <w:t xml:space="preserve">. הסוכן יפעל בצורה זהה לסוכן </w:t>
       </w:r>
+      <w:proofErr w:type="gramStart"/>
       <w:r>
         <w:rPr>
           <w:i/>
@@ -1841,7 +1915,16 @@
           <w:i/>
           <w:rtl/>
         </w:rPr>
-        <w:t xml:space="preserve"> , מפני שבחירת המהלכים זהה במהלך האלגוריתם וההבדל היחיד הוא ויתור על פיתוח מהלכים שלא ישפרו</w:t>
+        <w:t xml:space="preserve"> ,</w:t>
+      </w:r>
+      <w:proofErr w:type="gramEnd"/>
+      <w:r>
+        <w:rPr>
+          <w:rFonts w:hint="cs"/>
+          <w:i/>
+          <w:rtl/>
+        </w:rPr>
+        <w:t xml:space="preserve"> מפני שבחירת המהלכים זהה במהלך האלגוריתם וההבדל היחיד הוא ויתור על פיתוח מהלכים שלא ישפרו</w:t>
       </w:r>
       <w:r>
         <w:rPr>
@@ -1921,7 +2004,25 @@
           <w:i/>
           <w:rtl/>
         </w:rPr>
-        <w:t>מניחים שהמשחק קבוע ואינו משתנה מפני שהאלגוריתם שלנו מנסה לשפר את המצב הבא יחסית ללוח הנוכחי, כלומר אם כל איטרציה נשנה את הלוח, האלגוריתם ינסה להשתפר עבור הלוח הנוכחי, אך שיפור זה לא יהיה רלוונטי עבור הלוח הבא. (</w:t>
+        <w:t xml:space="preserve">מניחים שהמשחק קבוע ואינו משתנה מפני שהאלגוריתם שלנו מנסה לשפר את המצב הבא יחסית ללוח הנוכחי, כלומר אם כל </w:t>
+      </w:r>
+      <w:proofErr w:type="spellStart"/>
+      <w:r>
+        <w:rPr>
+          <w:rFonts w:hint="cs"/>
+          <w:i/>
+          <w:rtl/>
+        </w:rPr>
+        <w:t>איטרציה</w:t>
+      </w:r>
+      <w:proofErr w:type="spellEnd"/>
+      <w:r>
+        <w:rPr>
+          <w:rFonts w:hint="cs"/>
+          <w:i/>
+          <w:rtl/>
+        </w:rPr>
+        <w:t xml:space="preserve"> נשנה את הלוח, האלגוריתם ינסה להשתפר עבור הלוח הנוכחי, אך שיפור זה לא יהיה רלוונטי עבור הלוח הבא. (</w:t>
       </w:r>
       <w:r>
         <w:rPr>
@@ -1971,7 +2072,97 @@
           <w:i/>
           <w:rtl/>
         </w:rPr>
-        <w:t>לדוגמא נניח כי באיטרציה כלשהי האלגוריתם מצא כי אם הנחש יבצע תנועה ימינה, ישתפר הציון הסופי שלו, אך כעת באיטרציה הבאה, הלוח משתנה וכעת ביצוע תנועה ימינה יגרום להתנגשות בנחש אחר וציון סופי נמוך יותר. אך בגלל הגדרת האלגוריתם, באיטרציות הבאות לא נשנה את הבחירה לבצע צעד ימינה, כלומר אין משמעות לבחירת פעולה באיטרציה כלשהי אם באיטרציה הבאה משתנה מצב הלוח.</w:t>
+        <w:t xml:space="preserve">לדוגמא נניח כי </w:t>
+      </w:r>
+      <w:proofErr w:type="spellStart"/>
+      <w:r>
+        <w:rPr>
+          <w:rFonts w:hint="cs"/>
+          <w:i/>
+          <w:rtl/>
+        </w:rPr>
+        <w:t>באיטרציה</w:t>
+      </w:r>
+      <w:proofErr w:type="spellEnd"/>
+      <w:r>
+        <w:rPr>
+          <w:rFonts w:hint="cs"/>
+          <w:i/>
+          <w:rtl/>
+        </w:rPr>
+        <w:t xml:space="preserve"> כלשהי האלגוריתם מצא כי אם הנחש יבצע תנועה ימינה, ישתפר הציון הסופי שלו, אך כעת </w:t>
+      </w:r>
+      <w:proofErr w:type="spellStart"/>
+      <w:r>
+        <w:rPr>
+          <w:rFonts w:hint="cs"/>
+          <w:i/>
+          <w:rtl/>
+        </w:rPr>
+        <w:t>באיטרציה</w:t>
+      </w:r>
+      <w:proofErr w:type="spellEnd"/>
+      <w:r>
+        <w:rPr>
+          <w:rFonts w:hint="cs"/>
+          <w:i/>
+          <w:rtl/>
+        </w:rPr>
+        <w:t xml:space="preserve"> הבאה, הלוח משתנה וכעת ביצוע תנועה ימינה יגרום להתנגשות בנחש אחר וציון סופי נמוך יותר. אך בגלל הגדרת האלגוריתם, </w:t>
+      </w:r>
+      <w:proofErr w:type="spellStart"/>
+      <w:r>
+        <w:rPr>
+          <w:rFonts w:hint="cs"/>
+          <w:i/>
+          <w:rtl/>
+        </w:rPr>
+        <w:t>באיטרציות</w:t>
+      </w:r>
+      <w:proofErr w:type="spellEnd"/>
+      <w:r>
+        <w:rPr>
+          <w:rFonts w:hint="cs"/>
+          <w:i/>
+          <w:rtl/>
+        </w:rPr>
+        <w:t xml:space="preserve"> הבאות לא נשנה את הבחירה לבצע צעד ימינה, כלומר אין משמעות לבחירת פעולה </w:t>
+      </w:r>
+      <w:proofErr w:type="spellStart"/>
+      <w:r>
+        <w:rPr>
+          <w:rFonts w:hint="cs"/>
+          <w:i/>
+          <w:rtl/>
+        </w:rPr>
+        <w:t>באיטרציה</w:t>
+      </w:r>
+      <w:proofErr w:type="spellEnd"/>
+      <w:r>
+        <w:rPr>
+          <w:rFonts w:hint="cs"/>
+          <w:i/>
+          <w:rtl/>
+        </w:rPr>
+        <w:t xml:space="preserve"> כלשהי אם </w:t>
+      </w:r>
+      <w:proofErr w:type="spellStart"/>
+      <w:r>
+        <w:rPr>
+          <w:rFonts w:hint="cs"/>
+          <w:i/>
+          <w:rtl/>
+        </w:rPr>
+        <w:t>באיטרציה</w:t>
+      </w:r>
+      <w:proofErr w:type="spellEnd"/>
+      <w:r>
+        <w:rPr>
+          <w:rFonts w:hint="cs"/>
+          <w:i/>
+          <w:rtl/>
+        </w:rPr>
+        <w:t xml:space="preserve"> הבאה משתנה מצב הלוח.</w:t>
       </w:r>
     </w:p>
     <w:p>
@@ -2009,7 +2200,25 @@
           <w:i/>
           <w:rtl/>
         </w:rPr>
-        <w:t>) ולכן אם נסכום את התועלת של כל השחקנים בהכרח נקבל ערך חיובי</w:t>
+        <w:t xml:space="preserve">) ולכן אם </w:t>
+      </w:r>
+      <w:proofErr w:type="spellStart"/>
+      <w:r>
+        <w:rPr>
+          <w:rFonts w:hint="cs"/>
+          <w:i/>
+          <w:rtl/>
+        </w:rPr>
+        <w:t>נסכום</w:t>
+      </w:r>
+      <w:proofErr w:type="spellEnd"/>
+      <w:r>
+        <w:rPr>
+          <w:rFonts w:hint="cs"/>
+          <w:i/>
+          <w:rtl/>
+        </w:rPr>
+        <w:t xml:space="preserve"> את התועלת של כל השחקנים בהכרח נקבל ערך חיובי</w:t>
       </w:r>
       <w:r>
         <w:rPr>
@@ -2309,6 +2518,7 @@
         </w:rPr>
         <w:t xml:space="preserve"> פעולות משחק, כאשר פעולה במיקום ה- </w:t>
       </w:r>
+      <w:proofErr w:type="spellStart"/>
       <w:r>
         <w:rPr>
           <w:rFonts w:eastAsiaTheme="minorEastAsia"/>
@@ -2316,6 +2526,7 @@
         </w:rPr>
         <w:t>i</w:t>
       </w:r>
+      <w:proofErr w:type="spellEnd"/>
       <w:r>
         <w:rPr>
           <w:rFonts w:eastAsiaTheme="minorEastAsia" w:hint="cs"/>
@@ -2324,6 +2535,7 @@
         </w:rPr>
         <w:t xml:space="preserve"> , הינה הפעולה אותה יבצע הסוכן בתור ה- </w:t>
       </w:r>
+      <w:proofErr w:type="spellStart"/>
       <w:r>
         <w:rPr>
           <w:rFonts w:eastAsiaTheme="minorEastAsia"/>
@@ -2331,6 +2543,7 @@
         </w:rPr>
         <w:t>i</w:t>
       </w:r>
+      <w:proofErr w:type="spellEnd"/>
       <w:r>
         <w:rPr>
           <w:rFonts w:eastAsiaTheme="minorEastAsia" w:hint="cs"/>
@@ -3370,6 +3583,7 @@
         </w:rPr>
         <w:t xml:space="preserve">הסבר: כל אופרטור מקבל אינדקס </w:t>
       </w:r>
+      <w:proofErr w:type="spellStart"/>
       <w:r>
         <w:rPr>
           <w:rFonts w:eastAsiaTheme="minorEastAsia"/>
@@ -3377,14 +3591,34 @@
         </w:rPr>
         <w:t>i</w:t>
       </w:r>
+      <w:proofErr w:type="spellEnd"/>
       <w:r>
         <w:rPr>
           <w:rFonts w:eastAsiaTheme="minorEastAsia" w:hint="cs"/>
           <w:i/>
           <w:rtl/>
         </w:rPr>
-        <w:t xml:space="preserve"> , ופועל על מצב מסויים, כאשר עבור מצב זה הוא משנה, את הפעולה ה</w:t>
-      </w:r>
+        <w:t xml:space="preserve"> , ופועל על מצב </w:t>
+      </w:r>
+      <w:proofErr w:type="spellStart"/>
+      <w:r>
+        <w:rPr>
+          <w:rFonts w:eastAsiaTheme="minorEastAsia" w:hint="cs"/>
+          <w:i/>
+          <w:rtl/>
+        </w:rPr>
+        <w:t>מסויים</w:t>
+      </w:r>
+      <w:proofErr w:type="spellEnd"/>
+      <w:r>
+        <w:rPr>
+          <w:rFonts w:eastAsiaTheme="minorEastAsia" w:hint="cs"/>
+          <w:i/>
+          <w:rtl/>
+        </w:rPr>
+        <w:t>, כאשר עבור מצב זה הוא משנה, את הפעולה ה</w:t>
+      </w:r>
+      <w:proofErr w:type="spellStart"/>
       <w:r>
         <w:rPr>
           <w:rFonts w:eastAsiaTheme="minorEastAsia"/>
@@ -3392,6 +3626,7 @@
         </w:rPr>
         <w:t>i</w:t>
       </w:r>
+      <w:proofErr w:type="spellEnd"/>
       <w:r>
         <w:rPr>
           <w:rFonts w:eastAsiaTheme="minorEastAsia" w:hint="cs"/>
@@ -3420,7 +3655,25 @@
           <w:i/>
           <w:rtl/>
         </w:rPr>
-        <w:t xml:space="preserve">מספר האיטרציות שנבצע בחיפוש זה הינו כגודל </w:t>
+        <w:t xml:space="preserve">מספר </w:t>
+      </w:r>
+      <w:proofErr w:type="spellStart"/>
+      <w:r>
+        <w:rPr>
+          <w:rFonts w:hint="cs"/>
+          <w:i/>
+          <w:rtl/>
+        </w:rPr>
+        <w:t>האיטרציות</w:t>
+      </w:r>
+      <w:proofErr w:type="spellEnd"/>
+      <w:r>
+        <w:rPr>
+          <w:rFonts w:hint="cs"/>
+          <w:i/>
+          <w:rtl/>
+        </w:rPr>
+        <w:t xml:space="preserve"> שנבצע בחיפוש זה הינו כגודל </w:t>
       </w:r>
       <w:r>
         <w:rPr>
@@ -3550,12 +3803,14 @@
         <w:lastRenderedPageBreak/>
         <w:t xml:space="preserve">עפ"י פונקציית התועלת שהוגדרה לתרגיל </w:t>
       </w:r>
+      <w:proofErr w:type="spellStart"/>
       <w:r>
         <w:rPr>
           <w:i/>
         </w:rPr>
         <w:t>get_fitness</w:t>
       </w:r>
+      <w:proofErr w:type="spellEnd"/>
       <w:r>
         <w:rPr>
           <w:rFonts w:hint="cs"/>
@@ -3570,14 +3825,24 @@
           <w:i/>
           <w:rtl/>
         </w:rPr>
-        <w:t>מצב זה נותן תוצאות טובות מפני שבכל איטרציה</w:t>
-      </w:r>
+        <w:t xml:space="preserve">מצב זה נותן תוצאות טובות מפני שבכל </w:t>
+      </w:r>
+      <w:proofErr w:type="spellStart"/>
       <w:r>
         <w:rPr>
           <w:rFonts w:hint="cs"/>
           <w:i/>
           <w:rtl/>
         </w:rPr>
+        <w:t>איטרציה</w:t>
+      </w:r>
+      <w:proofErr w:type="spellEnd"/>
+      <w:r>
+        <w:rPr>
+          <w:rFonts w:hint="cs"/>
+          <w:i/>
+          <w:rtl/>
+        </w:rPr>
         <w:t>, הנחש שלנו בודק באיזה כיוון יש מספר מקסימלי של תפוחים במסלול ישר מהנקודה הנוכחית שלו</w:t>
       </w:r>
       <w:r>
@@ -3586,7 +3851,25 @@
           <w:i/>
           <w:rtl/>
         </w:rPr>
-        <w:t>, ובוחר להתקדם לשם וממשיך באותו כיוון עד אשר יגיע לנק' בה מספר התפוחים שיוכל לאכול בצדדים יגדל ממספר התפוחים שנותרו לו במסלול הישר.</w:t>
+        <w:t xml:space="preserve">, ובוחר להתקדם לשם וממשיך באותו כיוון עד אשר יגיע </w:t>
+      </w:r>
+      <w:proofErr w:type="spellStart"/>
+      <w:r>
+        <w:rPr>
+          <w:rFonts w:hint="cs"/>
+          <w:i/>
+          <w:rtl/>
+        </w:rPr>
+        <w:t>לנק</w:t>
+      </w:r>
+      <w:proofErr w:type="spellEnd"/>
+      <w:r>
+        <w:rPr>
+          <w:rFonts w:hint="cs"/>
+          <w:i/>
+          <w:rtl/>
+        </w:rPr>
+        <w:t>' בה מספר התפוחים שיוכל לאכול בצדדים יגדל ממספר התפוחים שנותרו לו במסלול הישר.</w:t>
       </w:r>
     </w:p>
     <w:p>
@@ -13468,7 +13751,7 @@
           </mc:Choice>
           <mc:Fallback>
             <w:pict>
-              <v:group w14:anchorId="02A70CFE" id="Group 2" o:spid="_x0000_s1026" style="width:351.15pt;height:69.8pt;mso-position-horizontal-relative:char;mso-position-vertical-relative:line" coordsize="44593,8866" o:gfxdata="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">
+              <v:group w14:anchorId="5D73F05E" id="Group 2" o:spid="_x0000_s1026" style="width:351.15pt;height:69.8pt;mso-position-horizontal-relative:char;mso-position-vertical-relative:line" coordsize="44593,8866" o:gfxdata="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">
                 <v:group id="Group 419" o:spid="_x0000_s1027" style="position:absolute;left:38015;top:84;width:6578;height:8782" coordsize="6578,8782" o:gfxdata="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">
                   <v:group id="Group 319" o:spid="_x0000_s1028" style="position:absolute;width:6578;height:8782" coordsize="6578,8782" o:gfxdata="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">
                     <v:group id="Group 136" o:spid="_x0000_s1029" style="position:absolute;width:6578;height:8782" coordsize="6583,8784" o:gfxdata="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">
@@ -14176,12 +14459,14 @@
         </w:rPr>
         <w:t>כאשר מבצעים שינוי בפעולה ה-</w:t>
       </w:r>
+      <w:proofErr w:type="spellStart"/>
       <w:r>
         <w:rPr>
           <w:i/>
         </w:rPr>
         <w:t>i</w:t>
       </w:r>
+      <w:proofErr w:type="spellEnd"/>
       <w:r>
         <w:rPr>
           <w:rFonts w:hint="cs"/>
@@ -14207,12 +14492,14 @@
         </w:rPr>
         <w:t>מצבים שהיו לפני הפעולה נשארו כמו שהם, מפני שהמעבר מהמצב ההתחלתי עד למצב ה-</w:t>
       </w:r>
+      <w:proofErr w:type="spellStart"/>
       <w:r>
         <w:rPr>
           <w:i/>
         </w:rPr>
         <w:t>i</w:t>
       </w:r>
+      <w:proofErr w:type="spellEnd"/>
       <w:r>
         <w:rPr>
           <w:rFonts w:hint="cs"/>
@@ -14238,12 +14525,14 @@
         </w:rPr>
         <w:t>לעומת זאת כל המצבים שיופיעו אחרי הפעולה ה-</w:t>
       </w:r>
+      <w:proofErr w:type="spellStart"/>
       <w:r>
         <w:rPr>
           <w:i/>
         </w:rPr>
         <w:t>i</w:t>
       </w:r>
+      <w:proofErr w:type="spellEnd"/>
       <w:r>
         <w:rPr>
           <w:rFonts w:hint="cs"/>
@@ -14256,12 +14545,26 @@
         <w:rPr>
           <w:i/>
         </w:rPr>
-        <w:t>(N-i)*3</w:t>
-      </w:r>
-      <w:r>
-        <w:rPr>
-          <w:rFonts w:hint="cs"/>
+        <w:t>(N-</w:t>
+      </w:r>
+      <w:proofErr w:type="spellStart"/>
+      <w:r>
+        <w:rPr>
           <w:i/>
+        </w:rPr>
+        <w:t>i</w:t>
+      </w:r>
+      <w:proofErr w:type="spellEnd"/>
+      <w:r>
+        <w:rPr>
+          <w:i/>
+        </w:rPr>
+        <w:t>)*3</w:t>
+      </w:r>
+      <w:r>
+        <w:rPr>
+          <w:rFonts w:hint="cs"/>
+          <w:i/>
           <w:rtl/>
         </w:rPr>
         <w:t xml:space="preserve"> כאשר </w:t>
@@ -14279,14 +14582,32 @@
           <w:i/>
           <w:rtl/>
         </w:rPr>
-        <w:t xml:space="preserve"> הוא מספר הפעולות הכולל, מפני שבכל איטרציה נפתח 3 מצבים ולאחר שינוי</w:t>
-      </w:r>
+        <w:t xml:space="preserve"> הוא מספר הפעולות הכולל, מפני שבכל </w:t>
+      </w:r>
+      <w:proofErr w:type="spellStart"/>
       <w:r>
         <w:rPr>
           <w:rFonts w:hint="cs"/>
           <w:i/>
           <w:rtl/>
         </w:rPr>
+        <w:t>איטרציה</w:t>
+      </w:r>
+      <w:proofErr w:type="spellEnd"/>
+      <w:r>
+        <w:rPr>
+          <w:rFonts w:hint="cs"/>
+          <w:i/>
+          <w:rtl/>
+        </w:rPr>
+        <w:t xml:space="preserve"> נפתח 3 מצבים ולאחר שינוי</w:t>
+      </w:r>
+      <w:r>
+        <w:rPr>
+          <w:rFonts w:hint="cs"/>
+          <w:i/>
+          <w:rtl/>
+        </w:rPr>
         <w:t xml:space="preserve"> צעד</w:t>
       </w:r>
       <w:r>
@@ -14297,12 +14618,14 @@
         </w:rPr>
         <w:t xml:space="preserve"> </w:t>
       </w:r>
+      <w:proofErr w:type="spellStart"/>
       <w:r>
         <w:rPr>
           <w:i/>
         </w:rPr>
         <w:t>i</w:t>
       </w:r>
+      <w:proofErr w:type="spellEnd"/>
       <w:r>
         <w:rPr>
           <w:rFonts w:hint="cs"/>
@@ -14359,7 +14682,139 @@
           <w:szCs w:val="20"/>
           <w:highlight w:val="white"/>
         </w:rPr>
-        <w:t>[&lt;GameAction.STRAIGHT: 1&gt;, &lt;GameAction.RIGHT: 2&gt;, &lt;GameAction.STRAIGHT: 1&gt;, &lt;GameAction.RIGHT: 2&gt;, &lt;GameAction.STRAIGHT: 1&gt;, &lt;GameAction.LEFT: 0&gt;,</w:t>
+        <w:t>[&lt;</w:t>
+      </w:r>
+      <w:proofErr w:type="spellStart"/>
+      <w:r>
+        <w:rPr>
+          <w:rFonts w:ascii="Courier New" w:hAnsi="Courier New" w:cs="Courier New"/>
+          <w:color w:val="000000"/>
+          <w:sz w:val="20"/>
+          <w:szCs w:val="20"/>
+          <w:highlight w:val="white"/>
+        </w:rPr>
+        <w:t>GameAction.STRAIGHT</w:t>
+      </w:r>
+      <w:proofErr w:type="spellEnd"/>
+      <w:r>
+        <w:rPr>
+          <w:rFonts w:ascii="Courier New" w:hAnsi="Courier New" w:cs="Courier New"/>
+          <w:color w:val="000000"/>
+          <w:sz w:val="20"/>
+          <w:szCs w:val="20"/>
+          <w:highlight w:val="white"/>
+        </w:rPr>
+        <w:t>: 1&gt;, &lt;</w:t>
+      </w:r>
+      <w:proofErr w:type="spellStart"/>
+      <w:r>
+        <w:rPr>
+          <w:rFonts w:ascii="Courier New" w:hAnsi="Courier New" w:cs="Courier New"/>
+          <w:color w:val="000000"/>
+          <w:sz w:val="20"/>
+          <w:szCs w:val="20"/>
+          <w:highlight w:val="white"/>
+        </w:rPr>
+        <w:t>GameAction.RIGHT</w:t>
+      </w:r>
+      <w:proofErr w:type="spellEnd"/>
+      <w:r>
+        <w:rPr>
+          <w:rFonts w:ascii="Courier New" w:hAnsi="Courier New" w:cs="Courier New"/>
+          <w:color w:val="000000"/>
+          <w:sz w:val="20"/>
+          <w:szCs w:val="20"/>
+          <w:highlight w:val="white"/>
+        </w:rPr>
+        <w:t>: 2&gt;, &lt;</w:t>
+      </w:r>
+      <w:proofErr w:type="spellStart"/>
+      <w:r>
+        <w:rPr>
+          <w:rFonts w:ascii="Courier New" w:hAnsi="Courier New" w:cs="Courier New"/>
+          <w:color w:val="000000"/>
+          <w:sz w:val="20"/>
+          <w:szCs w:val="20"/>
+          <w:highlight w:val="white"/>
+        </w:rPr>
+        <w:t>GameAction.STRAIGHT</w:t>
+      </w:r>
+      <w:proofErr w:type="spellEnd"/>
+      <w:r>
+        <w:rPr>
+          <w:rFonts w:ascii="Courier New" w:hAnsi="Courier New" w:cs="Courier New"/>
+          <w:color w:val="000000"/>
+          <w:sz w:val="20"/>
+          <w:szCs w:val="20"/>
+          <w:highlight w:val="white"/>
+        </w:rPr>
+        <w:t>: 1&gt;, &lt;</w:t>
+      </w:r>
+      <w:proofErr w:type="spellStart"/>
+      <w:r>
+        <w:rPr>
+          <w:rFonts w:ascii="Courier New" w:hAnsi="Courier New" w:cs="Courier New"/>
+          <w:color w:val="000000"/>
+          <w:sz w:val="20"/>
+          <w:szCs w:val="20"/>
+          <w:highlight w:val="white"/>
+        </w:rPr>
+        <w:t>GameAction.RIGHT</w:t>
+      </w:r>
+      <w:proofErr w:type="spellEnd"/>
+      <w:r>
+        <w:rPr>
+          <w:rFonts w:ascii="Courier New" w:hAnsi="Courier New" w:cs="Courier New"/>
+          <w:color w:val="000000"/>
+          <w:sz w:val="20"/>
+          <w:szCs w:val="20"/>
+          <w:highlight w:val="white"/>
+        </w:rPr>
+        <w:t>: 2&gt;, &lt;</w:t>
+      </w:r>
+      <w:proofErr w:type="spellStart"/>
+      <w:r>
+        <w:rPr>
+          <w:rFonts w:ascii="Courier New" w:hAnsi="Courier New" w:cs="Courier New"/>
+          <w:color w:val="000000"/>
+          <w:sz w:val="20"/>
+          <w:szCs w:val="20"/>
+          <w:highlight w:val="white"/>
+        </w:rPr>
+        <w:t>GameAction.STRAIGHT</w:t>
+      </w:r>
+      <w:proofErr w:type="spellEnd"/>
+      <w:r>
+        <w:rPr>
+          <w:rFonts w:ascii="Courier New" w:hAnsi="Courier New" w:cs="Courier New"/>
+          <w:color w:val="000000"/>
+          <w:sz w:val="20"/>
+          <w:szCs w:val="20"/>
+          <w:highlight w:val="white"/>
+        </w:rPr>
+        <w:t>: 1&gt;, &lt;</w:t>
+      </w:r>
+      <w:proofErr w:type="spellStart"/>
+      <w:r>
+        <w:rPr>
+          <w:rFonts w:ascii="Courier New" w:hAnsi="Courier New" w:cs="Courier New"/>
+          <w:color w:val="000000"/>
+          <w:sz w:val="20"/>
+          <w:szCs w:val="20"/>
+          <w:highlight w:val="white"/>
+        </w:rPr>
+        <w:t>GameAction.LEFT</w:t>
+      </w:r>
+      <w:proofErr w:type="spellEnd"/>
+      <w:r>
+        <w:rPr>
+          <w:rFonts w:ascii="Courier New" w:hAnsi="Courier New" w:cs="Courier New"/>
+          <w:color w:val="000000"/>
+          <w:sz w:val="20"/>
+          <w:szCs w:val="20"/>
+          <w:highlight w:val="white"/>
+        </w:rPr>
+        <w:t>: 0&gt;,</w:t>
       </w:r>
     </w:p>
     <w:p>
@@ -14385,7 +14840,95 @@
           <w:szCs w:val="20"/>
           <w:highlight w:val="white"/>
         </w:rPr>
-        <w:t xml:space="preserve">&lt;GameAction.STRAIGHT: 1&gt;, &lt;GameAction.STRAIGHT: 1&gt;, &lt;GameAction.STRAIGHT: 1&gt;, &lt;GameAction.LEFT: 0&gt;, </w:t>
+        <w:t>&lt;</w:t>
+      </w:r>
+      <w:proofErr w:type="spellStart"/>
+      <w:r>
+        <w:rPr>
+          <w:rFonts w:ascii="Courier New" w:hAnsi="Courier New" w:cs="Courier New"/>
+          <w:color w:val="000000"/>
+          <w:sz w:val="20"/>
+          <w:szCs w:val="20"/>
+          <w:highlight w:val="white"/>
+        </w:rPr>
+        <w:t>GameAction.STRAIGHT</w:t>
+      </w:r>
+      <w:proofErr w:type="spellEnd"/>
+      <w:r>
+        <w:rPr>
+          <w:rFonts w:ascii="Courier New" w:hAnsi="Courier New" w:cs="Courier New"/>
+          <w:color w:val="000000"/>
+          <w:sz w:val="20"/>
+          <w:szCs w:val="20"/>
+          <w:highlight w:val="white"/>
+        </w:rPr>
+        <w:t>: 1&gt;, &lt;</w:t>
+      </w:r>
+      <w:proofErr w:type="spellStart"/>
+      <w:r>
+        <w:rPr>
+          <w:rFonts w:ascii="Courier New" w:hAnsi="Courier New" w:cs="Courier New"/>
+          <w:color w:val="000000"/>
+          <w:sz w:val="20"/>
+          <w:szCs w:val="20"/>
+          <w:highlight w:val="white"/>
+        </w:rPr>
+        <w:t>GameAction.STRAIGHT</w:t>
+      </w:r>
+      <w:proofErr w:type="spellEnd"/>
+      <w:r>
+        <w:rPr>
+          <w:rFonts w:ascii="Courier New" w:hAnsi="Courier New" w:cs="Courier New"/>
+          <w:color w:val="000000"/>
+          <w:sz w:val="20"/>
+          <w:szCs w:val="20"/>
+          <w:highlight w:val="white"/>
+        </w:rPr>
+        <w:t>: 1&gt;, &lt;</w:t>
+      </w:r>
+      <w:proofErr w:type="spellStart"/>
+      <w:r>
+        <w:rPr>
+          <w:rFonts w:ascii="Courier New" w:hAnsi="Courier New" w:cs="Courier New"/>
+          <w:color w:val="000000"/>
+          <w:sz w:val="20"/>
+          <w:szCs w:val="20"/>
+          <w:highlight w:val="white"/>
+        </w:rPr>
+        <w:t>GameAction.STRAIGHT</w:t>
+      </w:r>
+      <w:proofErr w:type="spellEnd"/>
+      <w:r>
+        <w:rPr>
+          <w:rFonts w:ascii="Courier New" w:hAnsi="Courier New" w:cs="Courier New"/>
+          <w:color w:val="000000"/>
+          <w:sz w:val="20"/>
+          <w:szCs w:val="20"/>
+          <w:highlight w:val="white"/>
+        </w:rPr>
+        <w:t>: 1&gt;, &lt;</w:t>
+      </w:r>
+      <w:proofErr w:type="spellStart"/>
+      <w:r>
+        <w:rPr>
+          <w:rFonts w:ascii="Courier New" w:hAnsi="Courier New" w:cs="Courier New"/>
+          <w:color w:val="000000"/>
+          <w:sz w:val="20"/>
+          <w:szCs w:val="20"/>
+          <w:highlight w:val="white"/>
+        </w:rPr>
+        <w:t>GameAction.LEFT</w:t>
+      </w:r>
+      <w:proofErr w:type="spellEnd"/>
+      <w:r>
+        <w:rPr>
+          <w:rFonts w:ascii="Courier New" w:hAnsi="Courier New" w:cs="Courier New"/>
+          <w:color w:val="000000"/>
+          <w:sz w:val="20"/>
+          <w:szCs w:val="20"/>
+          <w:highlight w:val="white"/>
+        </w:rPr>
+        <w:t xml:space="preserve">: 0&gt;, </w:t>
       </w:r>
     </w:p>
     <w:p>
@@ -14411,7 +14954,51 @@
           <w:szCs w:val="20"/>
           <w:highlight w:val="white"/>
         </w:rPr>
-        <w:t xml:space="preserve">&lt;GameAction.LEFT: 0&gt;, &lt;GameAction.STRAIGHT: 1&gt;, </w:t>
+        <w:t>&lt;</w:t>
+      </w:r>
+      <w:proofErr w:type="spellStart"/>
+      <w:r>
+        <w:rPr>
+          <w:rFonts w:ascii="Courier New" w:hAnsi="Courier New" w:cs="Courier New"/>
+          <w:color w:val="000000"/>
+          <w:sz w:val="20"/>
+          <w:szCs w:val="20"/>
+          <w:highlight w:val="white"/>
+        </w:rPr>
+        <w:t>GameAction.LEFT</w:t>
+      </w:r>
+      <w:proofErr w:type="spellEnd"/>
+      <w:r>
+        <w:rPr>
+          <w:rFonts w:ascii="Courier New" w:hAnsi="Courier New" w:cs="Courier New"/>
+          <w:color w:val="000000"/>
+          <w:sz w:val="20"/>
+          <w:szCs w:val="20"/>
+          <w:highlight w:val="white"/>
+        </w:rPr>
+        <w:t>: 0&gt;, &lt;</w:t>
+      </w:r>
+      <w:proofErr w:type="spellStart"/>
+      <w:r>
+        <w:rPr>
+          <w:rFonts w:ascii="Courier New" w:hAnsi="Courier New" w:cs="Courier New"/>
+          <w:color w:val="000000"/>
+          <w:sz w:val="20"/>
+          <w:szCs w:val="20"/>
+          <w:highlight w:val="white"/>
+        </w:rPr>
+        <w:t>GameAction.STRAIGHT</w:t>
+      </w:r>
+      <w:proofErr w:type="spellEnd"/>
+      <w:r>
+        <w:rPr>
+          <w:rFonts w:ascii="Courier New" w:hAnsi="Courier New" w:cs="Courier New"/>
+          <w:color w:val="000000"/>
+          <w:sz w:val="20"/>
+          <w:szCs w:val="20"/>
+          <w:highlight w:val="white"/>
+        </w:rPr>
+        <w:t xml:space="preserve">: 1&gt;, </w:t>
       </w:r>
     </w:p>
     <w:p>
@@ -14437,7 +15024,95 @@
           <w:szCs w:val="20"/>
           <w:highlight w:val="white"/>
         </w:rPr>
-        <w:t xml:space="preserve">&lt;GameAction.RIGHT: 2&gt;, &lt;GameAction.STRAIGHT: 1&gt;, &lt;GameAction.STRAIGHT: 1&gt;, &lt;GameAction.STRAIGHT: 1&gt;, </w:t>
+        <w:t>&lt;</w:t>
+      </w:r>
+      <w:proofErr w:type="spellStart"/>
+      <w:r>
+        <w:rPr>
+          <w:rFonts w:ascii="Courier New" w:hAnsi="Courier New" w:cs="Courier New"/>
+          <w:color w:val="000000"/>
+          <w:sz w:val="20"/>
+          <w:szCs w:val="20"/>
+          <w:highlight w:val="white"/>
+        </w:rPr>
+        <w:t>GameAction.RIGHT</w:t>
+      </w:r>
+      <w:proofErr w:type="spellEnd"/>
+      <w:r>
+        <w:rPr>
+          <w:rFonts w:ascii="Courier New" w:hAnsi="Courier New" w:cs="Courier New"/>
+          <w:color w:val="000000"/>
+          <w:sz w:val="20"/>
+          <w:szCs w:val="20"/>
+          <w:highlight w:val="white"/>
+        </w:rPr>
+        <w:t>: 2&gt;, &lt;</w:t>
+      </w:r>
+      <w:proofErr w:type="spellStart"/>
+      <w:r>
+        <w:rPr>
+          <w:rFonts w:ascii="Courier New" w:hAnsi="Courier New" w:cs="Courier New"/>
+          <w:color w:val="000000"/>
+          <w:sz w:val="20"/>
+          <w:szCs w:val="20"/>
+          <w:highlight w:val="white"/>
+        </w:rPr>
+        <w:t>GameAction.STRAIGHT</w:t>
+      </w:r>
+      <w:proofErr w:type="spellEnd"/>
+      <w:r>
+        <w:rPr>
+          <w:rFonts w:ascii="Courier New" w:hAnsi="Courier New" w:cs="Courier New"/>
+          <w:color w:val="000000"/>
+          <w:sz w:val="20"/>
+          <w:szCs w:val="20"/>
+          <w:highlight w:val="white"/>
+        </w:rPr>
+        <w:t>: 1&gt;, &lt;</w:t>
+      </w:r>
+      <w:proofErr w:type="spellStart"/>
+      <w:r>
+        <w:rPr>
+          <w:rFonts w:ascii="Courier New" w:hAnsi="Courier New" w:cs="Courier New"/>
+          <w:color w:val="000000"/>
+          <w:sz w:val="20"/>
+          <w:szCs w:val="20"/>
+          <w:highlight w:val="white"/>
+        </w:rPr>
+        <w:t>GameAction.STRAIGHT</w:t>
+      </w:r>
+      <w:proofErr w:type="spellEnd"/>
+      <w:r>
+        <w:rPr>
+          <w:rFonts w:ascii="Courier New" w:hAnsi="Courier New" w:cs="Courier New"/>
+          <w:color w:val="000000"/>
+          <w:sz w:val="20"/>
+          <w:szCs w:val="20"/>
+          <w:highlight w:val="white"/>
+        </w:rPr>
+        <w:t>: 1&gt;, &lt;</w:t>
+      </w:r>
+      <w:proofErr w:type="spellStart"/>
+      <w:r>
+        <w:rPr>
+          <w:rFonts w:ascii="Courier New" w:hAnsi="Courier New" w:cs="Courier New"/>
+          <w:color w:val="000000"/>
+          <w:sz w:val="20"/>
+          <w:szCs w:val="20"/>
+          <w:highlight w:val="white"/>
+        </w:rPr>
+        <w:t>GameAction.STRAIGHT</w:t>
+      </w:r>
+      <w:proofErr w:type="spellEnd"/>
+      <w:r>
+        <w:rPr>
+          <w:rFonts w:ascii="Courier New" w:hAnsi="Courier New" w:cs="Courier New"/>
+          <w:color w:val="000000"/>
+          <w:sz w:val="20"/>
+          <w:szCs w:val="20"/>
+          <w:highlight w:val="white"/>
+        </w:rPr>
+        <w:t xml:space="preserve">: 1&gt;, </w:t>
       </w:r>
     </w:p>
     <w:p>
@@ -14463,7 +15138,51 @@
           <w:szCs w:val="20"/>
           <w:highlight w:val="white"/>
         </w:rPr>
-        <w:t xml:space="preserve">&lt;GameAction.LEFT: 0&gt;, &lt;GameAction.RIGHT: 2&gt;, </w:t>
+        <w:t>&lt;</w:t>
+      </w:r>
+      <w:proofErr w:type="spellStart"/>
+      <w:r>
+        <w:rPr>
+          <w:rFonts w:ascii="Courier New" w:hAnsi="Courier New" w:cs="Courier New"/>
+          <w:color w:val="000000"/>
+          <w:sz w:val="20"/>
+          <w:szCs w:val="20"/>
+          <w:highlight w:val="white"/>
+        </w:rPr>
+        <w:t>GameAction.LEFT</w:t>
+      </w:r>
+      <w:proofErr w:type="spellEnd"/>
+      <w:r>
+        <w:rPr>
+          <w:rFonts w:ascii="Courier New" w:hAnsi="Courier New" w:cs="Courier New"/>
+          <w:color w:val="000000"/>
+          <w:sz w:val="20"/>
+          <w:szCs w:val="20"/>
+          <w:highlight w:val="white"/>
+        </w:rPr>
+        <w:t>: 0&gt;, &lt;</w:t>
+      </w:r>
+      <w:proofErr w:type="spellStart"/>
+      <w:r>
+        <w:rPr>
+          <w:rFonts w:ascii="Courier New" w:hAnsi="Courier New" w:cs="Courier New"/>
+          <w:color w:val="000000"/>
+          <w:sz w:val="20"/>
+          <w:szCs w:val="20"/>
+          <w:highlight w:val="white"/>
+        </w:rPr>
+        <w:t>GameAction.RIGHT</w:t>
+      </w:r>
+      <w:proofErr w:type="spellEnd"/>
+      <w:r>
+        <w:rPr>
+          <w:rFonts w:ascii="Courier New" w:hAnsi="Courier New" w:cs="Courier New"/>
+          <w:color w:val="000000"/>
+          <w:sz w:val="20"/>
+          <w:szCs w:val="20"/>
+          <w:highlight w:val="white"/>
+        </w:rPr>
+        <w:t xml:space="preserve">: 2&gt;, </w:t>
       </w:r>
     </w:p>
     <w:p>
@@ -14489,7 +15208,51 @@
           <w:szCs w:val="20"/>
           <w:highlight w:val="white"/>
         </w:rPr>
-        <w:t xml:space="preserve">&lt;GameAction.RIGHT: 2&gt;, &lt;GameAction.STRAIGHT: 1&gt;, </w:t>
+        <w:t>&lt;</w:t>
+      </w:r>
+      <w:proofErr w:type="spellStart"/>
+      <w:r>
+        <w:rPr>
+          <w:rFonts w:ascii="Courier New" w:hAnsi="Courier New" w:cs="Courier New"/>
+          <w:color w:val="000000"/>
+          <w:sz w:val="20"/>
+          <w:szCs w:val="20"/>
+          <w:highlight w:val="white"/>
+        </w:rPr>
+        <w:t>GameAction.RIGHT</w:t>
+      </w:r>
+      <w:proofErr w:type="spellEnd"/>
+      <w:r>
+        <w:rPr>
+          <w:rFonts w:ascii="Courier New" w:hAnsi="Courier New" w:cs="Courier New"/>
+          <w:color w:val="000000"/>
+          <w:sz w:val="20"/>
+          <w:szCs w:val="20"/>
+          <w:highlight w:val="white"/>
+        </w:rPr>
+        <w:t>: 2&gt;, &lt;</w:t>
+      </w:r>
+      <w:proofErr w:type="spellStart"/>
+      <w:r>
+        <w:rPr>
+          <w:rFonts w:ascii="Courier New" w:hAnsi="Courier New" w:cs="Courier New"/>
+          <w:color w:val="000000"/>
+          <w:sz w:val="20"/>
+          <w:szCs w:val="20"/>
+          <w:highlight w:val="white"/>
+        </w:rPr>
+        <w:t>GameAction.STRAIGHT</w:t>
+      </w:r>
+      <w:proofErr w:type="spellEnd"/>
+      <w:r>
+        <w:rPr>
+          <w:rFonts w:ascii="Courier New" w:hAnsi="Courier New" w:cs="Courier New"/>
+          <w:color w:val="000000"/>
+          <w:sz w:val="20"/>
+          <w:szCs w:val="20"/>
+          <w:highlight w:val="white"/>
+        </w:rPr>
+        <w:t xml:space="preserve">: 1&gt;, </w:t>
       </w:r>
     </w:p>
     <w:p>
@@ -14515,7 +15278,51 @@
           <w:szCs w:val="20"/>
           <w:highlight w:val="white"/>
         </w:rPr>
-        <w:t xml:space="preserve">&lt;GameAction.LEFT: 0&gt;, &lt;GameAction.LEFT: 0&gt;, </w:t>
+        <w:t>&lt;</w:t>
+      </w:r>
+      <w:proofErr w:type="spellStart"/>
+      <w:r>
+        <w:rPr>
+          <w:rFonts w:ascii="Courier New" w:hAnsi="Courier New" w:cs="Courier New"/>
+          <w:color w:val="000000"/>
+          <w:sz w:val="20"/>
+          <w:szCs w:val="20"/>
+          <w:highlight w:val="white"/>
+        </w:rPr>
+        <w:t>GameAction.LEFT</w:t>
+      </w:r>
+      <w:proofErr w:type="spellEnd"/>
+      <w:r>
+        <w:rPr>
+          <w:rFonts w:ascii="Courier New" w:hAnsi="Courier New" w:cs="Courier New"/>
+          <w:color w:val="000000"/>
+          <w:sz w:val="20"/>
+          <w:szCs w:val="20"/>
+          <w:highlight w:val="white"/>
+        </w:rPr>
+        <w:t>: 0&gt;, &lt;</w:t>
+      </w:r>
+      <w:proofErr w:type="spellStart"/>
+      <w:r>
+        <w:rPr>
+          <w:rFonts w:ascii="Courier New" w:hAnsi="Courier New" w:cs="Courier New"/>
+          <w:color w:val="000000"/>
+          <w:sz w:val="20"/>
+          <w:szCs w:val="20"/>
+          <w:highlight w:val="white"/>
+        </w:rPr>
+        <w:t>GameAction.LEFT</w:t>
+      </w:r>
+      <w:proofErr w:type="spellEnd"/>
+      <w:r>
+        <w:rPr>
+          <w:rFonts w:ascii="Courier New" w:hAnsi="Courier New" w:cs="Courier New"/>
+          <w:color w:val="000000"/>
+          <w:sz w:val="20"/>
+          <w:szCs w:val="20"/>
+          <w:highlight w:val="white"/>
+        </w:rPr>
+        <w:t xml:space="preserve">: 0&gt;, </w:t>
       </w:r>
     </w:p>
     <w:p>
@@ -14541,7 +15348,271 @@
           <w:szCs w:val="20"/>
           <w:highlight w:val="white"/>
         </w:rPr>
-        <w:t xml:space="preserve">&lt;GameAction.STRAIGHT: 1&gt;, &lt;GameAction.STRAIGHT: 1&gt;, &lt;GameAction.STRAIGHT: 1&gt;, &lt;GameAction.STRAIGHT: 1&gt;, &lt;GameAction.STRAIGHT: 1&gt;, &lt;GameAction.STRAIGHT: 1&gt;, &lt;GameAction.STRAIGHT: 1&gt;, &lt;GameAction.RIGHT: 2&gt;, &lt;GameAction.STRAIGHT: 1&gt;, &lt;GameAction.STRAIGHT: 1&gt;, &lt;GameAction.STRAIGHT: 1&gt;, &lt;GameAction.LEFT: 0&gt;, </w:t>
+        <w:t>&lt;</w:t>
+      </w:r>
+      <w:proofErr w:type="spellStart"/>
+      <w:r>
+        <w:rPr>
+          <w:rFonts w:ascii="Courier New" w:hAnsi="Courier New" w:cs="Courier New"/>
+          <w:color w:val="000000"/>
+          <w:sz w:val="20"/>
+          <w:szCs w:val="20"/>
+          <w:highlight w:val="white"/>
+        </w:rPr>
+        <w:t>GameAction.STRAIGHT</w:t>
+      </w:r>
+      <w:proofErr w:type="spellEnd"/>
+      <w:r>
+        <w:rPr>
+          <w:rFonts w:ascii="Courier New" w:hAnsi="Courier New" w:cs="Courier New"/>
+          <w:color w:val="000000"/>
+          <w:sz w:val="20"/>
+          <w:szCs w:val="20"/>
+          <w:highlight w:val="white"/>
+        </w:rPr>
+        <w:t>: 1&gt;, &lt;</w:t>
+      </w:r>
+      <w:proofErr w:type="spellStart"/>
+      <w:r>
+        <w:rPr>
+          <w:rFonts w:ascii="Courier New" w:hAnsi="Courier New" w:cs="Courier New"/>
+          <w:color w:val="000000"/>
+          <w:sz w:val="20"/>
+          <w:szCs w:val="20"/>
+          <w:highlight w:val="white"/>
+        </w:rPr>
+        <w:t>GameAction.STRAIGHT</w:t>
+      </w:r>
+      <w:proofErr w:type="spellEnd"/>
+      <w:r>
+        <w:rPr>
+          <w:rFonts w:ascii="Courier New" w:hAnsi="Courier New" w:cs="Courier New"/>
+          <w:color w:val="000000"/>
+          <w:sz w:val="20"/>
+          <w:szCs w:val="20"/>
+          <w:highlight w:val="white"/>
+        </w:rPr>
+        <w:t>: 1&gt;, &lt;</w:t>
+      </w:r>
+      <w:proofErr w:type="spellStart"/>
+      <w:r>
+        <w:rPr>
+          <w:rFonts w:ascii="Courier New" w:hAnsi="Courier New" w:cs="Courier New"/>
+          <w:color w:val="000000"/>
+          <w:sz w:val="20"/>
+          <w:szCs w:val="20"/>
+          <w:highlight w:val="white"/>
+        </w:rPr>
+        <w:t>GameAction.STRAIGHT</w:t>
+      </w:r>
+      <w:proofErr w:type="spellEnd"/>
+      <w:r>
+        <w:rPr>
+          <w:rFonts w:ascii="Courier New" w:hAnsi="Courier New" w:cs="Courier New"/>
+          <w:color w:val="000000"/>
+          <w:sz w:val="20"/>
+          <w:szCs w:val="20"/>
+          <w:highlight w:val="white"/>
+        </w:rPr>
+        <w:t>: 1&gt;, &lt;</w:t>
+      </w:r>
+      <w:proofErr w:type="spellStart"/>
+      <w:r>
+        <w:rPr>
+          <w:rFonts w:ascii="Courier New" w:hAnsi="Courier New" w:cs="Courier New"/>
+          <w:color w:val="000000"/>
+          <w:sz w:val="20"/>
+          <w:szCs w:val="20"/>
+          <w:highlight w:val="white"/>
+        </w:rPr>
+        <w:t>GameAction.STRAIGHT</w:t>
+      </w:r>
+      <w:proofErr w:type="spellEnd"/>
+      <w:r>
+        <w:rPr>
+          <w:rFonts w:ascii="Courier New" w:hAnsi="Courier New" w:cs="Courier New"/>
+          <w:color w:val="000000"/>
+          <w:sz w:val="20"/>
+          <w:szCs w:val="20"/>
+          <w:highlight w:val="white"/>
+        </w:rPr>
+        <w:t>: 1&gt;, &lt;</w:t>
+      </w:r>
+      <w:proofErr w:type="spellStart"/>
+      <w:r>
+        <w:rPr>
+          <w:rFonts w:ascii="Courier New" w:hAnsi="Courier New" w:cs="Courier New"/>
+          <w:color w:val="000000"/>
+          <w:sz w:val="20"/>
+          <w:szCs w:val="20"/>
+          <w:highlight w:val="white"/>
+        </w:rPr>
+        <w:t>GameAction.STRAIGHT</w:t>
+      </w:r>
+      <w:proofErr w:type="spellEnd"/>
+      <w:r>
+        <w:rPr>
+          <w:rFonts w:ascii="Courier New" w:hAnsi="Courier New" w:cs="Courier New"/>
+          <w:color w:val="000000"/>
+          <w:sz w:val="20"/>
+          <w:szCs w:val="20"/>
+          <w:highlight w:val="white"/>
+        </w:rPr>
+        <w:t>: 1&gt;, &lt;</w:t>
+      </w:r>
+      <w:proofErr w:type="spellStart"/>
+      <w:r>
+        <w:rPr>
+          <w:rFonts w:ascii="Courier New" w:hAnsi="Courier New" w:cs="Courier New"/>
+          <w:color w:val="000000"/>
+          <w:sz w:val="20"/>
+          <w:szCs w:val="20"/>
+          <w:highlight w:val="white"/>
+        </w:rPr>
+        <w:t>GameAction.STRAIGHT</w:t>
+      </w:r>
+      <w:proofErr w:type="spellEnd"/>
+      <w:r>
+        <w:rPr>
+          <w:rFonts w:ascii="Courier New" w:hAnsi="Courier New" w:cs="Courier New"/>
+          <w:color w:val="000000"/>
+          <w:sz w:val="20"/>
+          <w:szCs w:val="20"/>
+          <w:highlight w:val="white"/>
+        </w:rPr>
+        <w:t>: 1&gt;, &lt;</w:t>
+      </w:r>
+      <w:proofErr w:type="spellStart"/>
+      <w:r>
+        <w:rPr>
+          <w:rFonts w:ascii="Courier New" w:hAnsi="Courier New" w:cs="Courier New"/>
+          <w:color w:val="000000"/>
+          <w:sz w:val="20"/>
+          <w:szCs w:val="20"/>
+          <w:highlight w:val="white"/>
+        </w:rPr>
+        <w:t>GameAction.STRAIGHT</w:t>
+      </w:r>
+      <w:proofErr w:type="spellEnd"/>
+      <w:r>
+        <w:rPr>
+          <w:rFonts w:ascii="Courier New" w:hAnsi="Courier New" w:cs="Courier New"/>
+          <w:color w:val="000000"/>
+          <w:sz w:val="20"/>
+          <w:szCs w:val="20"/>
+          <w:highlight w:val="white"/>
+        </w:rPr>
+        <w:t>: 1&gt;, &lt;</w:t>
+      </w:r>
+      <w:proofErr w:type="spellStart"/>
+      <w:r>
+        <w:rPr>
+          <w:rFonts w:ascii="Courier New" w:hAnsi="Courier New" w:cs="Courier New"/>
+          <w:color w:val="000000"/>
+          <w:sz w:val="20"/>
+          <w:szCs w:val="20"/>
+          <w:highlight w:val="white"/>
+        </w:rPr>
+        <w:t>GameAction.RIGHT</w:t>
+      </w:r>
+      <w:proofErr w:type="spellEnd"/>
+      <w:r>
+        <w:rPr>
+          <w:rFonts w:ascii="Courier New" w:hAnsi="Courier New" w:cs="Courier New"/>
+          <w:color w:val="000000"/>
+          <w:sz w:val="20"/>
+          <w:szCs w:val="20"/>
+          <w:highlight w:val="white"/>
+        </w:rPr>
+        <w:t>: 2&gt;, &lt;</w:t>
+      </w:r>
+      <w:proofErr w:type="spellStart"/>
+      <w:r>
+        <w:rPr>
+          <w:rFonts w:ascii="Courier New" w:hAnsi="Courier New" w:cs="Courier New"/>
+          <w:color w:val="000000"/>
+          <w:sz w:val="20"/>
+          <w:szCs w:val="20"/>
+          <w:highlight w:val="white"/>
+        </w:rPr>
+        <w:t>GameAction.STRAIGHT</w:t>
+      </w:r>
+      <w:proofErr w:type="spellEnd"/>
+      <w:r>
+        <w:rPr>
+          <w:rFonts w:ascii="Courier New" w:hAnsi="Courier New" w:cs="Courier New"/>
+          <w:color w:val="000000"/>
+          <w:sz w:val="20"/>
+          <w:szCs w:val="20"/>
+          <w:highlight w:val="white"/>
+        </w:rPr>
+        <w:t>: 1&gt;, &lt;</w:t>
+      </w:r>
+      <w:proofErr w:type="spellStart"/>
+      <w:r>
+        <w:rPr>
+          <w:rFonts w:ascii="Courier New" w:hAnsi="Courier New" w:cs="Courier New"/>
+          <w:color w:val="000000"/>
+          <w:sz w:val="20"/>
+          <w:szCs w:val="20"/>
+          <w:highlight w:val="white"/>
+        </w:rPr>
+        <w:t>GameAction.STRAIGHT</w:t>
+      </w:r>
+      <w:proofErr w:type="spellEnd"/>
+      <w:r>
+        <w:rPr>
+          <w:rFonts w:ascii="Courier New" w:hAnsi="Courier New" w:cs="Courier New"/>
+          <w:color w:val="000000"/>
+          <w:sz w:val="20"/>
+          <w:szCs w:val="20"/>
+          <w:highlight w:val="white"/>
+        </w:rPr>
+        <w:t>: 1&gt;, &lt;</w:t>
+      </w:r>
+      <w:proofErr w:type="spellStart"/>
+      <w:r>
+        <w:rPr>
+          <w:rFonts w:ascii="Courier New" w:hAnsi="Courier New" w:cs="Courier New"/>
+          <w:color w:val="000000"/>
+          <w:sz w:val="20"/>
+          <w:szCs w:val="20"/>
+          <w:highlight w:val="white"/>
+        </w:rPr>
+        <w:t>GameAction.STRAIGHT</w:t>
+      </w:r>
+      <w:proofErr w:type="spellEnd"/>
+      <w:r>
+        <w:rPr>
+          <w:rFonts w:ascii="Courier New" w:hAnsi="Courier New" w:cs="Courier New"/>
+          <w:color w:val="000000"/>
+          <w:sz w:val="20"/>
+          <w:szCs w:val="20"/>
+          <w:highlight w:val="white"/>
+        </w:rPr>
+        <w:t>: 1&gt;, &lt;</w:t>
+      </w:r>
+      <w:proofErr w:type="spellStart"/>
+      <w:r>
+        <w:rPr>
+          <w:rFonts w:ascii="Courier New" w:hAnsi="Courier New" w:cs="Courier New"/>
+          <w:color w:val="000000"/>
+          <w:sz w:val="20"/>
+          <w:szCs w:val="20"/>
+          <w:highlight w:val="white"/>
+        </w:rPr>
+        <w:t>GameAction.LEFT</w:t>
+      </w:r>
+      <w:proofErr w:type="spellEnd"/>
+      <w:r>
+        <w:rPr>
+          <w:rFonts w:ascii="Courier New" w:hAnsi="Courier New" w:cs="Courier New"/>
+          <w:color w:val="000000"/>
+          <w:sz w:val="20"/>
+          <w:szCs w:val="20"/>
+          <w:highlight w:val="white"/>
+        </w:rPr>
+        <w:t xml:space="preserve">: 0&gt;, </w:t>
       </w:r>
     </w:p>
     <w:p>
@@ -14567,7 +15638,315 @@
           <w:szCs w:val="20"/>
           <w:highlight w:val="white"/>
         </w:rPr>
-        <w:t xml:space="preserve">&lt;GameAction.RIGHT: 2&gt;, &lt;GameAction.STRAIGHT: 1&gt;, &lt;GameAction.STRAIGHT: 1&gt;, &lt;GameAction.STRAIGHT: 1&gt;, &lt;GameAction.STRAIGHT: 1&gt;, &lt;GameAction.STRAIGHT: 1&gt;, &lt;GameAction.STRAIGHT: 1&gt;, &lt;GameAction.STRAIGHT: 1&gt;, &lt;GameAction.STRAIGHT: 1&gt;, &lt;GameAction.STRAIGHT: 1&gt;, &lt;GameAction.STRAIGHT: 1&gt;, &lt;GameAction.STRAIGHT: 1&gt;, &lt;GameAction.STRAIGHT: 1&gt;, &lt;GameAction.RIGHT: 2&gt;, </w:t>
+        <w:t>&lt;</w:t>
+      </w:r>
+      <w:proofErr w:type="spellStart"/>
+      <w:r>
+        <w:rPr>
+          <w:rFonts w:ascii="Courier New" w:hAnsi="Courier New" w:cs="Courier New"/>
+          <w:color w:val="000000"/>
+          <w:sz w:val="20"/>
+          <w:szCs w:val="20"/>
+          <w:highlight w:val="white"/>
+        </w:rPr>
+        <w:t>GameAction.RIGHT</w:t>
+      </w:r>
+      <w:proofErr w:type="spellEnd"/>
+      <w:r>
+        <w:rPr>
+          <w:rFonts w:ascii="Courier New" w:hAnsi="Courier New" w:cs="Courier New"/>
+          <w:color w:val="000000"/>
+          <w:sz w:val="20"/>
+          <w:szCs w:val="20"/>
+          <w:highlight w:val="white"/>
+        </w:rPr>
+        <w:t>: 2&gt;, &lt;</w:t>
+      </w:r>
+      <w:proofErr w:type="spellStart"/>
+      <w:r>
+        <w:rPr>
+          <w:rFonts w:ascii="Courier New" w:hAnsi="Courier New" w:cs="Courier New"/>
+          <w:color w:val="000000"/>
+          <w:sz w:val="20"/>
+          <w:szCs w:val="20"/>
+          <w:highlight w:val="white"/>
+        </w:rPr>
+        <w:t>GameAction.STRAIGHT</w:t>
+      </w:r>
+      <w:proofErr w:type="spellEnd"/>
+      <w:r>
+        <w:rPr>
+          <w:rFonts w:ascii="Courier New" w:hAnsi="Courier New" w:cs="Courier New"/>
+          <w:color w:val="000000"/>
+          <w:sz w:val="20"/>
+          <w:szCs w:val="20"/>
+          <w:highlight w:val="white"/>
+        </w:rPr>
+        <w:t>: 1&gt;, &lt;</w:t>
+      </w:r>
+      <w:proofErr w:type="spellStart"/>
+      <w:r>
+        <w:rPr>
+          <w:rFonts w:ascii="Courier New" w:hAnsi="Courier New" w:cs="Courier New"/>
+          <w:color w:val="000000"/>
+          <w:sz w:val="20"/>
+          <w:szCs w:val="20"/>
+          <w:highlight w:val="white"/>
+        </w:rPr>
+        <w:t>GameAction.STRAIGHT</w:t>
+      </w:r>
+      <w:proofErr w:type="spellEnd"/>
+      <w:r>
+        <w:rPr>
+          <w:rFonts w:ascii="Courier New" w:hAnsi="Courier New" w:cs="Courier New"/>
+          <w:color w:val="000000"/>
+          <w:sz w:val="20"/>
+          <w:szCs w:val="20"/>
+          <w:highlight w:val="white"/>
+        </w:rPr>
+        <w:t>: 1&gt;, &lt;</w:t>
+      </w:r>
+      <w:proofErr w:type="spellStart"/>
+      <w:r>
+        <w:rPr>
+          <w:rFonts w:ascii="Courier New" w:hAnsi="Courier New" w:cs="Courier New"/>
+          <w:color w:val="000000"/>
+          <w:sz w:val="20"/>
+          <w:szCs w:val="20"/>
+          <w:highlight w:val="white"/>
+        </w:rPr>
+        <w:t>GameAction.STRAIGHT</w:t>
+      </w:r>
+      <w:proofErr w:type="spellEnd"/>
+      <w:r>
+        <w:rPr>
+          <w:rFonts w:ascii="Courier New" w:hAnsi="Courier New" w:cs="Courier New"/>
+          <w:color w:val="000000"/>
+          <w:sz w:val="20"/>
+          <w:szCs w:val="20"/>
+          <w:highlight w:val="white"/>
+        </w:rPr>
+        <w:t>: 1&gt;, &lt;</w:t>
+      </w:r>
+      <w:proofErr w:type="spellStart"/>
+      <w:r>
+        <w:rPr>
+          <w:rFonts w:ascii="Courier New" w:hAnsi="Courier New" w:cs="Courier New"/>
+          <w:color w:val="000000"/>
+          <w:sz w:val="20"/>
+          <w:szCs w:val="20"/>
+          <w:highlight w:val="white"/>
+        </w:rPr>
+        <w:t>GameAction.STRAIGHT</w:t>
+      </w:r>
+      <w:proofErr w:type="spellEnd"/>
+      <w:r>
+        <w:rPr>
+          <w:rFonts w:ascii="Courier New" w:hAnsi="Courier New" w:cs="Courier New"/>
+          <w:color w:val="000000"/>
+          <w:sz w:val="20"/>
+          <w:szCs w:val="20"/>
+          <w:highlight w:val="white"/>
+        </w:rPr>
+        <w:t>: 1&gt;, &lt;</w:t>
+      </w:r>
+      <w:proofErr w:type="spellStart"/>
+      <w:r>
+        <w:rPr>
+          <w:rFonts w:ascii="Courier New" w:hAnsi="Courier New" w:cs="Courier New"/>
+          <w:color w:val="000000"/>
+          <w:sz w:val="20"/>
+          <w:szCs w:val="20"/>
+          <w:highlight w:val="white"/>
+        </w:rPr>
+        <w:t>GameAction.STRAIGHT</w:t>
+      </w:r>
+      <w:proofErr w:type="spellEnd"/>
+      <w:r>
+        <w:rPr>
+          <w:rFonts w:ascii="Courier New" w:hAnsi="Courier New" w:cs="Courier New"/>
+          <w:color w:val="000000"/>
+          <w:sz w:val="20"/>
+          <w:szCs w:val="20"/>
+          <w:highlight w:val="white"/>
+        </w:rPr>
+        <w:t>: 1&gt;, &lt;</w:t>
+      </w:r>
+      <w:proofErr w:type="spellStart"/>
+      <w:r>
+        <w:rPr>
+          <w:rFonts w:ascii="Courier New" w:hAnsi="Courier New" w:cs="Courier New"/>
+          <w:color w:val="000000"/>
+          <w:sz w:val="20"/>
+          <w:szCs w:val="20"/>
+          <w:highlight w:val="white"/>
+        </w:rPr>
+        <w:t>GameAction.STRAIGHT</w:t>
+      </w:r>
+      <w:proofErr w:type="spellEnd"/>
+      <w:r>
+        <w:rPr>
+          <w:rFonts w:ascii="Courier New" w:hAnsi="Courier New" w:cs="Courier New"/>
+          <w:color w:val="000000"/>
+          <w:sz w:val="20"/>
+          <w:szCs w:val="20"/>
+          <w:highlight w:val="white"/>
+        </w:rPr>
+        <w:t>: 1&gt;, &lt;</w:t>
+      </w:r>
+      <w:proofErr w:type="spellStart"/>
+      <w:r>
+        <w:rPr>
+          <w:rFonts w:ascii="Courier New" w:hAnsi="Courier New" w:cs="Courier New"/>
+          <w:color w:val="000000"/>
+          <w:sz w:val="20"/>
+          <w:szCs w:val="20"/>
+          <w:highlight w:val="white"/>
+        </w:rPr>
+        <w:t>GameAction.STRAIGHT</w:t>
+      </w:r>
+      <w:proofErr w:type="spellEnd"/>
+      <w:r>
+        <w:rPr>
+          <w:rFonts w:ascii="Courier New" w:hAnsi="Courier New" w:cs="Courier New"/>
+          <w:color w:val="000000"/>
+          <w:sz w:val="20"/>
+          <w:szCs w:val="20"/>
+          <w:highlight w:val="white"/>
+        </w:rPr>
+        <w:t>: 1&gt;, &lt;</w:t>
+      </w:r>
+      <w:proofErr w:type="spellStart"/>
+      <w:r>
+        <w:rPr>
+          <w:rFonts w:ascii="Courier New" w:hAnsi="Courier New" w:cs="Courier New"/>
+          <w:color w:val="000000"/>
+          <w:sz w:val="20"/>
+          <w:szCs w:val="20"/>
+          <w:highlight w:val="white"/>
+        </w:rPr>
+        <w:t>GameAction.STRAIGHT</w:t>
+      </w:r>
+      <w:proofErr w:type="spellEnd"/>
+      <w:r>
+        <w:rPr>
+          <w:rFonts w:ascii="Courier New" w:hAnsi="Courier New" w:cs="Courier New"/>
+          <w:color w:val="000000"/>
+          <w:sz w:val="20"/>
+          <w:szCs w:val="20"/>
+          <w:highlight w:val="white"/>
+        </w:rPr>
+        <w:t>: 1&gt;, &lt;</w:t>
+      </w:r>
+      <w:proofErr w:type="spellStart"/>
+      <w:r>
+        <w:rPr>
+          <w:rFonts w:ascii="Courier New" w:hAnsi="Courier New" w:cs="Courier New"/>
+          <w:color w:val="000000"/>
+          <w:sz w:val="20"/>
+          <w:szCs w:val="20"/>
+          <w:highlight w:val="white"/>
+        </w:rPr>
+        <w:t>GameAction.STRAIGHT</w:t>
+      </w:r>
+      <w:proofErr w:type="spellEnd"/>
+      <w:r>
+        <w:rPr>
+          <w:rFonts w:ascii="Courier New" w:hAnsi="Courier New" w:cs="Courier New"/>
+          <w:color w:val="000000"/>
+          <w:sz w:val="20"/>
+          <w:szCs w:val="20"/>
+          <w:highlight w:val="white"/>
+        </w:rPr>
+        <w:t>: 1&gt;, &lt;</w:t>
+      </w:r>
+      <w:proofErr w:type="spellStart"/>
+      <w:r>
+        <w:rPr>
+          <w:rFonts w:ascii="Courier New" w:hAnsi="Courier New" w:cs="Courier New"/>
+          <w:color w:val="000000"/>
+          <w:sz w:val="20"/>
+          <w:szCs w:val="20"/>
+          <w:highlight w:val="white"/>
+        </w:rPr>
+        <w:t>GameAction.STRAIGHT</w:t>
+      </w:r>
+      <w:proofErr w:type="spellEnd"/>
+      <w:r>
+        <w:rPr>
+          <w:rFonts w:ascii="Courier New" w:hAnsi="Courier New" w:cs="Courier New"/>
+          <w:color w:val="000000"/>
+          <w:sz w:val="20"/>
+          <w:szCs w:val="20"/>
+          <w:highlight w:val="white"/>
+        </w:rPr>
+        <w:t>: 1&gt;, &lt;</w:t>
+      </w:r>
+      <w:proofErr w:type="spellStart"/>
+      <w:r>
+        <w:rPr>
+          <w:rFonts w:ascii="Courier New" w:hAnsi="Courier New" w:cs="Courier New"/>
+          <w:color w:val="000000"/>
+          <w:sz w:val="20"/>
+          <w:szCs w:val="20"/>
+          <w:highlight w:val="white"/>
+        </w:rPr>
+        <w:t>GameAction.STRAIGHT</w:t>
+      </w:r>
+      <w:proofErr w:type="spellEnd"/>
+      <w:r>
+        <w:rPr>
+          <w:rFonts w:ascii="Courier New" w:hAnsi="Courier New" w:cs="Courier New"/>
+          <w:color w:val="000000"/>
+          <w:sz w:val="20"/>
+          <w:szCs w:val="20"/>
+          <w:highlight w:val="white"/>
+        </w:rPr>
+        <w:t>: 1&gt;, &lt;</w:t>
+      </w:r>
+      <w:proofErr w:type="spellStart"/>
+      <w:r>
+        <w:rPr>
+          <w:rFonts w:ascii="Courier New" w:hAnsi="Courier New" w:cs="Courier New"/>
+          <w:color w:val="000000"/>
+          <w:sz w:val="20"/>
+          <w:szCs w:val="20"/>
+          <w:highlight w:val="white"/>
+        </w:rPr>
+        <w:t>GameAction.STRAIGHT</w:t>
+      </w:r>
+      <w:proofErr w:type="spellEnd"/>
+      <w:r>
+        <w:rPr>
+          <w:rFonts w:ascii="Courier New" w:hAnsi="Courier New" w:cs="Courier New"/>
+          <w:color w:val="000000"/>
+          <w:sz w:val="20"/>
+          <w:szCs w:val="20"/>
+          <w:highlight w:val="white"/>
+        </w:rPr>
+        <w:t>: 1&gt;, &lt;</w:t>
+      </w:r>
+      <w:proofErr w:type="spellStart"/>
+      <w:r>
+        <w:rPr>
+          <w:rFonts w:ascii="Courier New" w:hAnsi="Courier New" w:cs="Courier New"/>
+          <w:color w:val="000000"/>
+          <w:sz w:val="20"/>
+          <w:szCs w:val="20"/>
+          <w:highlight w:val="white"/>
+        </w:rPr>
+        <w:t>GameAction.RIGHT</w:t>
+      </w:r>
+      <w:proofErr w:type="spellEnd"/>
+      <w:r>
+        <w:rPr>
+          <w:rFonts w:ascii="Courier New" w:hAnsi="Courier New" w:cs="Courier New"/>
+          <w:color w:val="000000"/>
+          <w:sz w:val="20"/>
+          <w:szCs w:val="20"/>
+          <w:highlight w:val="white"/>
+        </w:rPr>
+        <w:t xml:space="preserve">: 2&gt;, </w:t>
       </w:r>
     </w:p>
     <w:p>
@@ -14593,7 +15972,51 @@
           <w:szCs w:val="20"/>
           <w:highlight w:val="white"/>
         </w:rPr>
-        <w:t>&lt;GameAction.LEFT: 0&gt;, &lt;GameAction.LEFT: 0&gt;]</w:t>
+        <w:t>&lt;</w:t>
+      </w:r>
+      <w:proofErr w:type="spellStart"/>
+      <w:r>
+        <w:rPr>
+          <w:rFonts w:ascii="Courier New" w:hAnsi="Courier New" w:cs="Courier New"/>
+          <w:color w:val="000000"/>
+          <w:sz w:val="20"/>
+          <w:szCs w:val="20"/>
+          <w:highlight w:val="white"/>
+        </w:rPr>
+        <w:t>GameAction.LEFT</w:t>
+      </w:r>
+      <w:proofErr w:type="spellEnd"/>
+      <w:r>
+        <w:rPr>
+          <w:rFonts w:ascii="Courier New" w:hAnsi="Courier New" w:cs="Courier New"/>
+          <w:color w:val="000000"/>
+          <w:sz w:val="20"/>
+          <w:szCs w:val="20"/>
+          <w:highlight w:val="white"/>
+        </w:rPr>
+        <w:t>: 0&gt;, &lt;</w:t>
+      </w:r>
+      <w:proofErr w:type="spellStart"/>
+      <w:r>
+        <w:rPr>
+          <w:rFonts w:ascii="Courier New" w:hAnsi="Courier New" w:cs="Courier New"/>
+          <w:color w:val="000000"/>
+          <w:sz w:val="20"/>
+          <w:szCs w:val="20"/>
+          <w:highlight w:val="white"/>
+        </w:rPr>
+        <w:t>GameAction.LEFT</w:t>
+      </w:r>
+      <w:proofErr w:type="spellEnd"/>
+      <w:r>
+        <w:rPr>
+          <w:rFonts w:ascii="Courier New" w:hAnsi="Courier New" w:cs="Courier New"/>
+          <w:color w:val="000000"/>
+          <w:sz w:val="20"/>
+          <w:szCs w:val="20"/>
+          <w:highlight w:val="white"/>
+        </w:rPr>
+        <w:t>: 0&gt;]</w:t>
       </w:r>
     </w:p>
     <w:p>
@@ -14610,7 +16033,25 @@
         </w:rPr>
       </w:pPr>
       <w:r>
-        <w:t>Winner: WinnerAtTurn(player_index=0, length=13)</w:t>
+        <w:t xml:space="preserve">Winner: </w:t>
+      </w:r>
+      <w:proofErr w:type="spellStart"/>
+      <w:proofErr w:type="gramStart"/>
+      <w:r>
+        <w:t>WinnerAtTurn</w:t>
+      </w:r>
+      <w:proofErr w:type="spellEnd"/>
+      <w:r>
+        <w:t>(</w:t>
+      </w:r>
+      <w:proofErr w:type="spellStart"/>
+      <w:proofErr w:type="gramEnd"/>
+      <w:r>
+        <w:t>player_index</w:t>
+      </w:r>
+      <w:proofErr w:type="spellEnd"/>
+      <w:r>
+        <w:t>=0, length=13)</w:t>
       </w:r>
     </w:p>
     <w:p>
@@ -14653,7 +16094,23 @@
           <w:rtl/>
         </w:rPr>
         <w:lastRenderedPageBreak/>
-        <w:t xml:space="preserve">11. בחרנו לממש עבור סעיף זה, את האלגוריתם הגנטי אשר בכל איטרציה, מריץ דור של נחשים (וקטור באורך </w:t>
+        <w:t xml:space="preserve">11. בחרנו לממש עבור סעיף זה, את האלגוריתם הגנטי אשר בכל </w:t>
+      </w:r>
+      <w:proofErr w:type="spellStart"/>
+      <w:r>
+        <w:rPr>
+          <w:rFonts w:hint="cs"/>
+          <w:rtl/>
+        </w:rPr>
+        <w:t>איטרציה</w:t>
+      </w:r>
+      <w:proofErr w:type="spellEnd"/>
+      <w:r>
+        <w:rPr>
+          <w:rFonts w:hint="cs"/>
+          <w:rtl/>
+        </w:rPr>
+        <w:t xml:space="preserve">, מריץ דור של נחשים (וקטור באורך </w:t>
       </w:r>
       <w:r>
         <w:rPr>
@@ -14788,11 +16245,29 @@
           <w:rFonts w:hint="cs"/>
           <w:rtl/>
         </w:rPr>
-        <w:t>, לאחר מכן מבצע מוטציה בוקטור הפעולות של כל אחד מהילדים בהסתברות נמוכה (אשר נגדיר להיות 0.05). כאשר נגדיר ביצוע מוטציה לפעולה ה-</w:t>
-      </w:r>
+        <w:t xml:space="preserve">, לאחר מכן מבצע מוטציה </w:t>
+      </w:r>
+      <w:proofErr w:type="spellStart"/>
+      <w:r>
+        <w:rPr>
+          <w:rFonts w:hint="cs"/>
+          <w:rtl/>
+        </w:rPr>
+        <w:t>בוקטור</w:t>
+      </w:r>
+      <w:proofErr w:type="spellEnd"/>
+      <w:r>
+        <w:rPr>
+          <w:rFonts w:hint="cs"/>
+          <w:rtl/>
+        </w:rPr>
+        <w:t xml:space="preserve"> הפעולות של כל אחד מהילדים בהסתברות נמוכה (אשר נגדיר להיות 0.05). כאשר נגדיר ביצוע מוטציה לפעולה ה-</w:t>
+      </w:r>
+      <w:proofErr w:type="spellStart"/>
       <w:r>
         <w:t>i</w:t>
       </w:r>
+      <w:proofErr w:type="spellEnd"/>
       <w:r>
         <w:rPr>
           <w:rFonts w:hint="cs"/>
@@ -14800,15 +16275,33 @@
         </w:rPr>
         <w:t xml:space="preserve"> , כשינוי אקראי של הפעולה ה-</w:t>
       </w:r>
+      <w:proofErr w:type="spellStart"/>
       <w:r>
         <w:t>i</w:t>
       </w:r>
-      <w:r>
-        <w:rPr>
-          <w:rFonts w:hint="cs"/>
-          <w:rtl/>
-        </w:rPr>
-        <w:t xml:space="preserve">  בוקטור הפעולות של הילדים, לפעולה אקראית אחרת.</w:t>
+      <w:proofErr w:type="spellEnd"/>
+      <w:r>
+        <w:rPr>
+          <w:rFonts w:hint="cs"/>
+          <w:rtl/>
+        </w:rPr>
+        <w:t xml:space="preserve">  </w:t>
+      </w:r>
+      <w:proofErr w:type="spellStart"/>
+      <w:r>
+        <w:rPr>
+          <w:rFonts w:hint="cs"/>
+          <w:rtl/>
+        </w:rPr>
+        <w:t>בוקטור</w:t>
+      </w:r>
+      <w:proofErr w:type="spellEnd"/>
+      <w:r>
+        <w:rPr>
+          <w:rFonts w:hint="cs"/>
+          <w:rtl/>
+        </w:rPr>
+        <w:t xml:space="preserve"> הפעולות של הילדים, לפעולה אקראית אחרת.</w:t>
       </w:r>
       <w:r>
         <w:rPr>
@@ -14877,7 +16370,55 @@
           <w:rFonts w:hint="cs"/>
           <w:rtl/>
         </w:rPr>
-        <w:t>במימוש ההצטלבות, בחרנו לבצע את ההצטלבות מנק' רנדומלית בוקטור הפעולות כאשר כל הפעולות לפני פעולה זו ילקחו מהורה אחד, וכל שאר הפעולות מההורה השני.</w:t>
+        <w:t xml:space="preserve">במימוש ההצטלבות, בחרנו לבצע את ההצטלבות </w:t>
+      </w:r>
+      <w:proofErr w:type="spellStart"/>
+      <w:r>
+        <w:rPr>
+          <w:rFonts w:hint="cs"/>
+          <w:rtl/>
+        </w:rPr>
+        <w:t>מנק</w:t>
+      </w:r>
+      <w:proofErr w:type="spellEnd"/>
+      <w:r>
+        <w:rPr>
+          <w:rFonts w:hint="cs"/>
+          <w:rtl/>
+        </w:rPr>
+        <w:t xml:space="preserve">' רנדומלית </w:t>
+      </w:r>
+      <w:proofErr w:type="spellStart"/>
+      <w:r>
+        <w:rPr>
+          <w:rFonts w:hint="cs"/>
+          <w:rtl/>
+        </w:rPr>
+        <w:t>בוקטור</w:t>
+      </w:r>
+      <w:proofErr w:type="spellEnd"/>
+      <w:r>
+        <w:rPr>
+          <w:rFonts w:hint="cs"/>
+          <w:rtl/>
+        </w:rPr>
+        <w:t xml:space="preserve"> הפעולות כאשר כל הפעולות לפני פעולה זו </w:t>
+      </w:r>
+      <w:proofErr w:type="spellStart"/>
+      <w:r>
+        <w:rPr>
+          <w:rFonts w:hint="cs"/>
+          <w:rtl/>
+        </w:rPr>
+        <w:t>ילקחו</w:t>
+      </w:r>
+      <w:proofErr w:type="spellEnd"/>
+      <w:r>
+        <w:rPr>
+          <w:rFonts w:hint="cs"/>
+          <w:rtl/>
+        </w:rPr>
+        <w:t xml:space="preserve"> מהורה אחד, וכל שאר הפעולות מההורה השני.</w:t>
       </w:r>
     </w:p>
     <w:p>
@@ -16282,7 +17823,43 @@
           <w:i/>
           <w:rtl/>
         </w:rPr>
-        <w:t xml:space="preserve">הסבר: אופטור זה פועל על נחש יחיד כאשר בהתסברות </w:t>
+        <w:t xml:space="preserve">הסבר: </w:t>
+      </w:r>
+      <w:proofErr w:type="spellStart"/>
+      <w:r>
+        <w:rPr>
+          <w:rFonts w:eastAsiaTheme="minorEastAsia" w:hint="cs"/>
+          <w:i/>
+          <w:rtl/>
+        </w:rPr>
+        <w:t>אופטור</w:t>
+      </w:r>
+      <w:proofErr w:type="spellEnd"/>
+      <w:r>
+        <w:rPr>
+          <w:rFonts w:eastAsiaTheme="minorEastAsia" w:hint="cs"/>
+          <w:i/>
+          <w:rtl/>
+        </w:rPr>
+        <w:t xml:space="preserve"> זה פועל על נחש יחיד כאשר </w:t>
+      </w:r>
+      <w:proofErr w:type="spellStart"/>
+      <w:r>
+        <w:rPr>
+          <w:rFonts w:eastAsiaTheme="minorEastAsia" w:hint="cs"/>
+          <w:i/>
+          <w:rtl/>
+        </w:rPr>
+        <w:t>בהתסברות</w:t>
+      </w:r>
+      <w:proofErr w:type="spellEnd"/>
+      <w:r>
+        <w:rPr>
+          <w:rFonts w:eastAsiaTheme="minorEastAsia" w:hint="cs"/>
+          <w:i/>
+          <w:rtl/>
+        </w:rPr>
+        <w:t xml:space="preserve"> </w:t>
       </w:r>
       <m:oMath>
         <m:sSub>
@@ -16320,6 +17897,7 @@
         </w:rPr>
         <w:t xml:space="preserve"> מבצע מוטציה לפעולה ה-</w:t>
       </w:r>
+      <w:proofErr w:type="spellStart"/>
       <w:r>
         <w:rPr>
           <w:rFonts w:eastAsiaTheme="minorEastAsia"/>
@@ -16327,13 +17905,32 @@
         </w:rPr>
         <w:t>i</w:t>
       </w:r>
+      <w:proofErr w:type="spellEnd"/>
       <w:r>
         <w:rPr>
           <w:rFonts w:eastAsiaTheme="minorEastAsia" w:hint="cs"/>
           <w:i/>
           <w:rtl/>
         </w:rPr>
-        <w:t xml:space="preserve"> בוקטור הפעולות של הנחש, אחרת משאיר את הפעולה כמו שהי.</w:t>
+        <w:t xml:space="preserve"> </w:t>
+      </w:r>
+      <w:proofErr w:type="spellStart"/>
+      <w:r>
+        <w:rPr>
+          <w:rFonts w:eastAsiaTheme="minorEastAsia" w:hint="cs"/>
+          <w:i/>
+          <w:rtl/>
+        </w:rPr>
+        <w:t>בוקטור</w:t>
+      </w:r>
+      <w:proofErr w:type="spellEnd"/>
+      <w:r>
+        <w:rPr>
+          <w:rFonts w:eastAsiaTheme="minorEastAsia" w:hint="cs"/>
+          <w:i/>
+          <w:rtl/>
+        </w:rPr>
+        <w:t xml:space="preserve"> הפעולות של הנחש, אחרת משאיר את הפעולה כמו שהי.</w:t>
       </w:r>
     </w:p>
     <w:p>
@@ -16354,8 +17951,29 @@
         </w:rPr>
         <w:t>[&lt;</w:t>
       </w:r>
-      <w:r>
-        <w:t>GameAction.RIGHT: 2&gt; &lt;GameAction.LEFT: 0&gt; &lt;GameAction.LEFT: 0</w:t>
+      <w:proofErr w:type="spellStart"/>
+      <w:r>
+        <w:t>GameAction.RIGHT</w:t>
+      </w:r>
+      <w:proofErr w:type="spellEnd"/>
+      <w:r>
+        <w:t>: 2&gt; &lt;</w:t>
+      </w:r>
+      <w:proofErr w:type="spellStart"/>
+      <w:r>
+        <w:t>GameAction.LEFT</w:t>
+      </w:r>
+      <w:proofErr w:type="spellEnd"/>
+      <w:r>
+        <w:t>: 0&gt; &lt;</w:t>
+      </w:r>
+      <w:proofErr w:type="spellStart"/>
+      <w:r>
+        <w:t>GameAction.LEFT</w:t>
+      </w:r>
+      <w:proofErr w:type="spellEnd"/>
+      <w:r>
+        <w:t>: 0</w:t>
       </w:r>
       <w:r>
         <w:rPr>
@@ -16376,8 +17994,29 @@
         </w:rPr>
         <w:t xml:space="preserve"> &lt;</w:t>
       </w:r>
-      <w:r>
-        <w:t>GameAction.STRAIGHT: 1&gt; &lt;GameAction.STRAIGHT: 1&gt; &lt;GameAction.RIGHT: 2</w:t>
+      <w:proofErr w:type="spellStart"/>
+      <w:r>
+        <w:t>GameAction.STRAIGHT</w:t>
+      </w:r>
+      <w:proofErr w:type="spellEnd"/>
+      <w:r>
+        <w:t>: 1&gt; &lt;</w:t>
+      </w:r>
+      <w:proofErr w:type="spellStart"/>
+      <w:r>
+        <w:t>GameAction.STRAIGHT</w:t>
+      </w:r>
+      <w:proofErr w:type="spellEnd"/>
+      <w:r>
+        <w:t>: 1&gt; &lt;</w:t>
+      </w:r>
+      <w:proofErr w:type="spellStart"/>
+      <w:r>
+        <w:t>GameAction.RIGHT</w:t>
+      </w:r>
+      <w:proofErr w:type="spellEnd"/>
+      <w:r>
+        <w:t>: 2</w:t>
       </w:r>
       <w:r>
         <w:rPr>
@@ -16398,8 +18037,29 @@
         </w:rPr>
         <w:t xml:space="preserve"> &lt;</w:t>
       </w:r>
-      <w:r>
-        <w:t>GameAction.LEFT: 0&gt; &lt;GameAction.STRAIGHT: 1&gt; &lt;GameAction.RIGHT: 2</w:t>
+      <w:proofErr w:type="spellStart"/>
+      <w:r>
+        <w:t>GameAction.LEFT</w:t>
+      </w:r>
+      <w:proofErr w:type="spellEnd"/>
+      <w:r>
+        <w:t>: 0&gt; &lt;</w:t>
+      </w:r>
+      <w:proofErr w:type="spellStart"/>
+      <w:r>
+        <w:t>GameAction.STRAIGHT</w:t>
+      </w:r>
+      <w:proofErr w:type="spellEnd"/>
+      <w:r>
+        <w:t>: 1&gt; &lt;</w:t>
+      </w:r>
+      <w:proofErr w:type="spellStart"/>
+      <w:r>
+        <w:t>GameAction.RIGHT</w:t>
+      </w:r>
+      <w:proofErr w:type="spellEnd"/>
+      <w:r>
+        <w:t>: 2</w:t>
       </w:r>
       <w:r>
         <w:rPr>
@@ -16420,8 +18080,29 @@
         </w:rPr>
         <w:t xml:space="preserve"> &lt;</w:t>
       </w:r>
-      <w:r>
-        <w:t>GameAction.STRAIGHT: 1&gt; &lt;GameAction.LEFT: 0&gt; &lt;GameAction.LEFT: 0</w:t>
+      <w:proofErr w:type="spellStart"/>
+      <w:r>
+        <w:t>GameAction.STRAIGHT</w:t>
+      </w:r>
+      <w:proofErr w:type="spellEnd"/>
+      <w:r>
+        <w:t>: 1&gt; &lt;</w:t>
+      </w:r>
+      <w:proofErr w:type="spellStart"/>
+      <w:r>
+        <w:t>GameAction.LEFT</w:t>
+      </w:r>
+      <w:proofErr w:type="spellEnd"/>
+      <w:r>
+        <w:t>: 0&gt; &lt;</w:t>
+      </w:r>
+      <w:proofErr w:type="spellStart"/>
+      <w:r>
+        <w:t>GameAction.LEFT</w:t>
+      </w:r>
+      <w:proofErr w:type="spellEnd"/>
+      <w:r>
+        <w:t>: 0</w:t>
       </w:r>
       <w:r>
         <w:rPr>
@@ -16442,8 +18123,29 @@
         </w:rPr>
         <w:t xml:space="preserve"> &lt;</w:t>
       </w:r>
-      <w:r>
-        <w:t>GameAction.STRAIGHT: 1&gt; &lt;GameAction.LEFT: 0&gt; &lt;GameAction.RIGHT: 2</w:t>
+      <w:proofErr w:type="spellStart"/>
+      <w:r>
+        <w:t>GameAction.STRAIGHT</w:t>
+      </w:r>
+      <w:proofErr w:type="spellEnd"/>
+      <w:r>
+        <w:t>: 1&gt; &lt;</w:t>
+      </w:r>
+      <w:proofErr w:type="spellStart"/>
+      <w:r>
+        <w:t>GameAction.LEFT</w:t>
+      </w:r>
+      <w:proofErr w:type="spellEnd"/>
+      <w:r>
+        <w:t>: 0&gt; &lt;</w:t>
+      </w:r>
+      <w:proofErr w:type="spellStart"/>
+      <w:r>
+        <w:t>GameAction.RIGHT</w:t>
+      </w:r>
+      <w:proofErr w:type="spellEnd"/>
+      <w:r>
+        <w:t>: 2</w:t>
       </w:r>
       <w:r>
         <w:rPr>
@@ -16464,8 +18166,29 @@
         </w:rPr>
         <w:t xml:space="preserve"> &lt;</w:t>
       </w:r>
-      <w:r>
-        <w:t>GameAction.STRAIGHT: 1&gt; &lt;GameAction.STRAIGHT: 1&gt; &lt;GameAction.RIGHT: 2</w:t>
+      <w:proofErr w:type="spellStart"/>
+      <w:r>
+        <w:t>GameAction.STRAIGHT</w:t>
+      </w:r>
+      <w:proofErr w:type="spellEnd"/>
+      <w:r>
+        <w:t>: 1&gt; &lt;</w:t>
+      </w:r>
+      <w:proofErr w:type="spellStart"/>
+      <w:r>
+        <w:t>GameAction.STRAIGHT</w:t>
+      </w:r>
+      <w:proofErr w:type="spellEnd"/>
+      <w:r>
+        <w:t>: 1&gt; &lt;</w:t>
+      </w:r>
+      <w:proofErr w:type="spellStart"/>
+      <w:r>
+        <w:t>GameAction.RIGHT</w:t>
+      </w:r>
+      <w:proofErr w:type="spellEnd"/>
+      <w:r>
+        <w:t>: 2</w:t>
       </w:r>
       <w:r>
         <w:rPr>
@@ -16486,8 +18209,29 @@
         </w:rPr>
         <w:t xml:space="preserve"> &lt;</w:t>
       </w:r>
-      <w:r>
-        <w:t>GameAction.STRAIGHT: 1&gt; &lt;GameAction.RIGHT: 2&gt; &lt;GameAction.RIGHT: 2</w:t>
+      <w:proofErr w:type="spellStart"/>
+      <w:r>
+        <w:t>GameAction.STRAIGHT</w:t>
+      </w:r>
+      <w:proofErr w:type="spellEnd"/>
+      <w:r>
+        <w:t>: 1&gt; &lt;</w:t>
+      </w:r>
+      <w:proofErr w:type="spellStart"/>
+      <w:r>
+        <w:t>GameAction.RIGHT</w:t>
+      </w:r>
+      <w:proofErr w:type="spellEnd"/>
+      <w:r>
+        <w:t>: 2&gt; &lt;</w:t>
+      </w:r>
+      <w:proofErr w:type="spellStart"/>
+      <w:r>
+        <w:t>GameAction.RIGHT</w:t>
+      </w:r>
+      <w:proofErr w:type="spellEnd"/>
+      <w:r>
+        <w:t>: 2</w:t>
       </w:r>
       <w:r>
         <w:rPr>
@@ -16509,8 +18253,29 @@
         <w:lastRenderedPageBreak/>
         <w:t xml:space="preserve"> &lt;</w:t>
       </w:r>
-      <w:r>
-        <w:t>GameAction.LEFT: 0&gt; &lt;GameAction.RIGHT: 2&gt; &lt;GameAction.LEFT: 0</w:t>
+      <w:proofErr w:type="spellStart"/>
+      <w:r>
+        <w:t>GameAction.LEFT</w:t>
+      </w:r>
+      <w:proofErr w:type="spellEnd"/>
+      <w:r>
+        <w:t>: 0&gt; &lt;</w:t>
+      </w:r>
+      <w:proofErr w:type="spellStart"/>
+      <w:r>
+        <w:t>GameAction.RIGHT</w:t>
+      </w:r>
+      <w:proofErr w:type="spellEnd"/>
+      <w:r>
+        <w:t>: 2&gt; &lt;</w:t>
+      </w:r>
+      <w:proofErr w:type="spellStart"/>
+      <w:r>
+        <w:t>GameAction.LEFT</w:t>
+      </w:r>
+      <w:proofErr w:type="spellEnd"/>
+      <w:r>
+        <w:t>: 0</w:t>
       </w:r>
       <w:r>
         <w:rPr>
@@ -16531,8 +18296,29 @@
         </w:rPr>
         <w:t xml:space="preserve"> &lt;</w:t>
       </w:r>
-      <w:r>
-        <w:t>GameAction.STRAIGHT: 1&gt; &lt;GameAction.STRAIGHT: 1&gt; &lt;GameAction.RIGHT: 2</w:t>
+      <w:proofErr w:type="spellStart"/>
+      <w:r>
+        <w:t>GameAction.STRAIGHT</w:t>
+      </w:r>
+      <w:proofErr w:type="spellEnd"/>
+      <w:r>
+        <w:t>: 1&gt; &lt;</w:t>
+      </w:r>
+      <w:proofErr w:type="spellStart"/>
+      <w:r>
+        <w:t>GameAction.STRAIGHT</w:t>
+      </w:r>
+      <w:proofErr w:type="spellEnd"/>
+      <w:r>
+        <w:t>: 1&gt; &lt;</w:t>
+      </w:r>
+      <w:proofErr w:type="spellStart"/>
+      <w:r>
+        <w:t>GameAction.RIGHT</w:t>
+      </w:r>
+      <w:proofErr w:type="spellEnd"/>
+      <w:r>
+        <w:t>: 2</w:t>
       </w:r>
       <w:r>
         <w:rPr>
@@ -16553,8 +18339,29 @@
         </w:rPr>
         <w:t xml:space="preserve"> &lt;</w:t>
       </w:r>
-      <w:r>
-        <w:t>GameAction.RIGHT: 2&gt; &lt;GameAction.RIGHT: 2&gt; &lt;GameAction.STRAIGHT: 1</w:t>
+      <w:proofErr w:type="spellStart"/>
+      <w:r>
+        <w:t>GameAction.RIGHT</w:t>
+      </w:r>
+      <w:proofErr w:type="spellEnd"/>
+      <w:r>
+        <w:t>: 2&gt; &lt;</w:t>
+      </w:r>
+      <w:proofErr w:type="spellStart"/>
+      <w:r>
+        <w:t>GameAction.RIGHT</w:t>
+      </w:r>
+      <w:proofErr w:type="spellEnd"/>
+      <w:r>
+        <w:t>: 2&gt; &lt;</w:t>
+      </w:r>
+      <w:proofErr w:type="spellStart"/>
+      <w:r>
+        <w:t>GameAction.STRAIGHT</w:t>
+      </w:r>
+      <w:proofErr w:type="spellEnd"/>
+      <w:r>
+        <w:t>: 1</w:t>
       </w:r>
       <w:r>
         <w:rPr>
@@ -16575,8 +18382,29 @@
         </w:rPr>
         <w:t xml:space="preserve"> &lt;</w:t>
       </w:r>
-      <w:r>
-        <w:t>GameAction.STRAIGHT: 1&gt; &lt;GameAction.LEFT: 0&gt; &lt;GameAction.RIGHT: 2</w:t>
+      <w:proofErr w:type="spellStart"/>
+      <w:r>
+        <w:t>GameAction.STRAIGHT</w:t>
+      </w:r>
+      <w:proofErr w:type="spellEnd"/>
+      <w:r>
+        <w:t>: 1&gt; &lt;</w:t>
+      </w:r>
+      <w:proofErr w:type="spellStart"/>
+      <w:r>
+        <w:t>GameAction.LEFT</w:t>
+      </w:r>
+      <w:proofErr w:type="spellEnd"/>
+      <w:r>
+        <w:t>: 0&gt; &lt;</w:t>
+      </w:r>
+      <w:proofErr w:type="spellStart"/>
+      <w:r>
+        <w:t>GameAction.RIGHT</w:t>
+      </w:r>
+      <w:proofErr w:type="spellEnd"/>
+      <w:r>
+        <w:t>: 2</w:t>
       </w:r>
       <w:r>
         <w:rPr>
@@ -16597,8 +18425,29 @@
         </w:rPr>
         <w:t xml:space="preserve"> &lt;</w:t>
       </w:r>
-      <w:r>
-        <w:t>GameAction.RIGHT: 2&gt; &lt;GameAction.STRAIGHT: 1&gt; &lt;GameAction.STRAIGHT: 1</w:t>
+      <w:proofErr w:type="spellStart"/>
+      <w:r>
+        <w:t>GameAction.RIGHT</w:t>
+      </w:r>
+      <w:proofErr w:type="spellEnd"/>
+      <w:r>
+        <w:t>: 2&gt; &lt;</w:t>
+      </w:r>
+      <w:proofErr w:type="spellStart"/>
+      <w:r>
+        <w:t>GameAction.STRAIGHT</w:t>
+      </w:r>
+      <w:proofErr w:type="spellEnd"/>
+      <w:r>
+        <w:t>: 1&gt; &lt;</w:t>
+      </w:r>
+      <w:proofErr w:type="spellStart"/>
+      <w:r>
+        <w:t>GameAction.STRAIGHT</w:t>
+      </w:r>
+      <w:proofErr w:type="spellEnd"/>
+      <w:r>
+        <w:t>: 1</w:t>
       </w:r>
       <w:r>
         <w:rPr>
@@ -16619,8 +18468,29 @@
         </w:rPr>
         <w:t xml:space="preserve"> &lt;</w:t>
       </w:r>
-      <w:r>
-        <w:t>GameAction.LEFT: 0&gt; &lt;GameAction.STRAIGHT: 1&gt; &lt;GameAction.RIGHT: 2</w:t>
+      <w:proofErr w:type="spellStart"/>
+      <w:r>
+        <w:t>GameAction.LEFT</w:t>
+      </w:r>
+      <w:proofErr w:type="spellEnd"/>
+      <w:r>
+        <w:t>: 0&gt; &lt;</w:t>
+      </w:r>
+      <w:proofErr w:type="spellStart"/>
+      <w:r>
+        <w:t>GameAction.STRAIGHT</w:t>
+      </w:r>
+      <w:proofErr w:type="spellEnd"/>
+      <w:r>
+        <w:t>: 1&gt; &lt;</w:t>
+      </w:r>
+      <w:proofErr w:type="spellStart"/>
+      <w:r>
+        <w:t>GameAction.RIGHT</w:t>
+      </w:r>
+      <w:proofErr w:type="spellEnd"/>
+      <w:r>
+        <w:t>: 2</w:t>
       </w:r>
       <w:r>
         <w:rPr>
@@ -16641,8 +18511,29 @@
         </w:rPr>
         <w:t xml:space="preserve"> &lt;</w:t>
       </w:r>
-      <w:r>
-        <w:t>GameAction.STRAIGHT: 1&gt; &lt;GameAction.RIGHT: 2&gt; &lt;GameAction.RIGHT: 2</w:t>
+      <w:proofErr w:type="spellStart"/>
+      <w:r>
+        <w:t>GameAction.STRAIGHT</w:t>
+      </w:r>
+      <w:proofErr w:type="spellEnd"/>
+      <w:r>
+        <w:t>: 1&gt; &lt;</w:t>
+      </w:r>
+      <w:proofErr w:type="spellStart"/>
+      <w:r>
+        <w:t>GameAction.RIGHT</w:t>
+      </w:r>
+      <w:proofErr w:type="spellEnd"/>
+      <w:r>
+        <w:t>: 2&gt; &lt;</w:t>
+      </w:r>
+      <w:proofErr w:type="spellStart"/>
+      <w:r>
+        <w:t>GameAction.RIGHT</w:t>
+      </w:r>
+      <w:proofErr w:type="spellEnd"/>
+      <w:r>
+        <w:t>: 2</w:t>
       </w:r>
       <w:r>
         <w:rPr>
@@ -16663,8 +18554,29 @@
         </w:rPr>
         <w:t xml:space="preserve"> &lt;</w:t>
       </w:r>
-      <w:r>
-        <w:t>GameAction.RIGHT: 2&gt; &lt;GameAction.RIGHT: 2&gt; &lt;GameAction.STRAIGHT: 1</w:t>
+      <w:proofErr w:type="spellStart"/>
+      <w:r>
+        <w:t>GameAction.RIGHT</w:t>
+      </w:r>
+      <w:proofErr w:type="spellEnd"/>
+      <w:r>
+        <w:t>: 2&gt; &lt;</w:t>
+      </w:r>
+      <w:proofErr w:type="spellStart"/>
+      <w:r>
+        <w:t>GameAction.RIGHT</w:t>
+      </w:r>
+      <w:proofErr w:type="spellEnd"/>
+      <w:r>
+        <w:t>: 2&gt; &lt;</w:t>
+      </w:r>
+      <w:proofErr w:type="spellStart"/>
+      <w:r>
+        <w:t>GameAction.STRAIGHT</w:t>
+      </w:r>
+      <w:proofErr w:type="spellEnd"/>
+      <w:r>
+        <w:t>: 1</w:t>
       </w:r>
       <w:r>
         <w:rPr>
@@ -16685,8 +18597,29 @@
         </w:rPr>
         <w:t xml:space="preserve"> &lt;</w:t>
       </w:r>
-      <w:r>
-        <w:t>GameAction.RIGHT: 2&gt; &lt;GameAction.RIGHT: 2&gt; &lt;GameAction.LEFT: 0</w:t>
+      <w:proofErr w:type="spellStart"/>
+      <w:r>
+        <w:t>GameAction.RIGHT</w:t>
+      </w:r>
+      <w:proofErr w:type="spellEnd"/>
+      <w:r>
+        <w:t>: 2&gt; &lt;</w:t>
+      </w:r>
+      <w:proofErr w:type="spellStart"/>
+      <w:r>
+        <w:t>GameAction.RIGHT</w:t>
+      </w:r>
+      <w:proofErr w:type="spellEnd"/>
+      <w:r>
+        <w:t>: 2&gt; &lt;</w:t>
+      </w:r>
+      <w:proofErr w:type="spellStart"/>
+      <w:r>
+        <w:t>GameAction.LEFT</w:t>
+      </w:r>
+      <w:proofErr w:type="spellEnd"/>
+      <w:r>
+        <w:t>: 0</w:t>
       </w:r>
       <w:r>
         <w:rPr>
@@ -16707,8 +18640,21 @@
         </w:rPr>
         <w:t xml:space="preserve"> &lt;</w:t>
       </w:r>
-      <w:r>
-        <w:t>GameAction.STRAIGHT: 1&gt; &lt;GameAction.RIGHT: 2</w:t>
+      <w:proofErr w:type="spellStart"/>
+      <w:r>
+        <w:t>GameAction.STRAIGHT</w:t>
+      </w:r>
+      <w:proofErr w:type="spellEnd"/>
+      <w:r>
+        <w:t>: 1&gt; &lt;</w:t>
+      </w:r>
+      <w:proofErr w:type="spellStart"/>
+      <w:r>
+        <w:t>GameAction.RIGHT</w:t>
+      </w:r>
+      <w:proofErr w:type="spellEnd"/>
+      <w:r>
+        <w:t>: 2</w:t>
       </w:r>
       <w:r>
         <w:rPr>
@@ -16729,14 +18675,23 @@
           <w:rFonts w:hint="cs"/>
           <w:rtl/>
         </w:rPr>
-        <w:t>הסוכן שלנו הגיע לאורך 4, ולא ניצח. ביצענו 30 איטרציות</w:t>
-      </w:r>
-      <w:r>
-        <w:rPr>
-          <w:rFonts w:hint="cs"/>
-          <w:rtl/>
-        </w:rPr>
-        <w:t xml:space="preserve"> על אוכלוסייה של 1000 נחשים</w:t>
+        <w:t xml:space="preserve">הסוכן שלנו הגיע לאורך 4, ולא ניצח. ביצענו 30 </w:t>
+      </w:r>
+      <w:proofErr w:type="spellStart"/>
+      <w:r>
+        <w:rPr>
+          <w:rFonts w:hint="cs"/>
+          <w:rtl/>
+        </w:rPr>
+        <w:t>איטרציות</w:t>
+      </w:r>
+      <w:proofErr w:type="spellEnd"/>
+      <w:r>
+        <w:rPr>
+          <w:rFonts w:hint="cs"/>
+          <w:rtl/>
+        </w:rPr>
+        <w:t xml:space="preserve"> על אוכלוסייה של 100 נחשים</w:t>
       </w:r>
       <w:r>
         <w:rPr>
@@ -16764,7 +18719,23 @@
           <w:rFonts w:hint="cs"/>
           <w:rtl/>
         </w:rPr>
-        <w:t>. גם לאחר כמות גדולה של איטרציות לא היה שום שיפור בפעולת הנחש או עקביות כלשהי בנוגע לתוצאות.</w:t>
+        <w:t xml:space="preserve">. גם לאחר כמות גדולה של </w:t>
+      </w:r>
+      <w:proofErr w:type="spellStart"/>
+      <w:r>
+        <w:rPr>
+          <w:rFonts w:hint="cs"/>
+          <w:rtl/>
+        </w:rPr>
+        <w:t>איטרציות</w:t>
+      </w:r>
+      <w:proofErr w:type="spellEnd"/>
+      <w:r>
+        <w:rPr>
+          <w:rFonts w:hint="cs"/>
+          <w:rtl/>
+        </w:rPr>
+        <w:t xml:space="preserve"> לא היה שום שיפור בפעולת הנחש או עקביות כלשהי בנוגע לתוצאות.</w:t>
       </w:r>
     </w:p>
     <w:p>
@@ -16800,32 +18771,31 @@
       </w:pPr>
       <w:r>
         <w:rPr>
+          <w:rFonts w:hint="cs"/>
+          <w:rtl/>
+        </w:rPr>
+        <w:t xml:space="preserve">2.  </w:t>
+      </w:r>
+    </w:p>
+    <w:p>
+      <w:pPr>
+        <w:rPr>
+          <w:rFonts w:hint="cs"/>
+          <w:rtl/>
+        </w:rPr>
+      </w:pPr>
+      <w:r>
+        <w:rPr>
           <w:noProof/>
         </w:rPr>
         <w:drawing>
-          <wp:anchor distT="0" distB="0" distL="114300" distR="114300" simplePos="0" relativeHeight="251723776" behindDoc="0" locked="0" layoutInCell="1" allowOverlap="1" wp14:anchorId="0A48773B" wp14:editId="2DAAAB4A">
-            <wp:simplePos x="0" y="0"/>
-            <wp:positionH relativeFrom="column">
-              <wp:posOffset>452755</wp:posOffset>
-            </wp:positionH>
-            <wp:positionV relativeFrom="paragraph">
-              <wp:posOffset>5715</wp:posOffset>
-            </wp:positionV>
-            <wp:extent cx="4457700" cy="2006600"/>
-            <wp:effectExtent l="0" t="0" r="0" b="0"/>
-            <wp:wrapThrough wrapText="bothSides">
-              <wp:wrapPolygon edited="0">
-                <wp:start x="0" y="0"/>
-                <wp:lineTo x="0" y="21327"/>
-                <wp:lineTo x="21508" y="21327"/>
-                <wp:lineTo x="21508" y="0"/>
-                <wp:lineTo x="0" y="0"/>
-              </wp:wrapPolygon>
-            </wp:wrapThrough>
-            <wp:docPr id="1" name="Chart 1">
+          <wp:inline distT="0" distB="0" distL="0" distR="0" wp14:anchorId="0BFE487C" wp14:editId="352F75C5">
+            <wp:extent cx="4491567" cy="2150533"/>
+            <wp:effectExtent l="0" t="0" r="4445" b="2540"/>
+            <wp:docPr id="3" name="Chart 3">
               <a:extLst xmlns:a="http://schemas.openxmlformats.org/drawingml/2006/main">
                 <a:ext uri="{FF2B5EF4-FFF2-40B4-BE49-F238E27FC236}">
-                  <a16:creationId xmlns:a16="http://schemas.microsoft.com/office/drawing/2014/main" id="{4491202F-3AB4-40CC-A70D-21A8C1D0C07E}"/>
+                  <a16:creationId xmlns:a16="http://schemas.microsoft.com/office/drawing/2014/main" id="{75BA9F48-4098-4473-A3EB-7DDF8CD75644}"/>
                 </a:ext>
               </a:extLst>
             </wp:docPr>
@@ -16835,64 +18805,9 @@
                 <c:chart xmlns:c="http://schemas.openxmlformats.org/drawingml/2006/chart" xmlns:r="http://schemas.openxmlformats.org/officeDocument/2006/relationships" r:id="rId6"/>
               </a:graphicData>
             </a:graphic>
-            <wp14:sizeRelH relativeFrom="margin">
-              <wp14:pctWidth>0</wp14:pctWidth>
-            </wp14:sizeRelH>
-            <wp14:sizeRelV relativeFrom="margin">
-              <wp14:pctHeight>0</wp14:pctHeight>
-            </wp14:sizeRelV>
-          </wp:anchor>
+          </wp:inline>
         </w:drawing>
       </w:r>
-      <w:r>
-        <w:rPr>
-          <w:rFonts w:hint="cs"/>
-          <w:rtl/>
-        </w:rPr>
-        <w:t xml:space="preserve">2.  </w:t>
-      </w:r>
-    </w:p>
-    <w:p>
-      <w:pPr>
-        <w:rPr>
-          <w:rtl/>
-        </w:rPr>
-      </w:pPr>
-    </w:p>
-    <w:p>
-      <w:pPr>
-        <w:rPr>
-          <w:rtl/>
-        </w:rPr>
-      </w:pPr>
-    </w:p>
-    <w:p>
-      <w:pPr>
-        <w:rPr>
-          <w:rtl/>
-        </w:rPr>
-      </w:pPr>
-    </w:p>
-    <w:p>
-      <w:pPr>
-        <w:rPr>
-          <w:rtl/>
-        </w:rPr>
-      </w:pPr>
-    </w:p>
-    <w:p>
-      <w:pPr>
-        <w:rPr>
-          <w:rtl/>
-        </w:rPr>
-      </w:pPr>
-    </w:p>
-    <w:p>
-      <w:pPr>
-        <w:rPr>
-          <w:rtl/>
-        </w:rPr>
-      </w:pPr>
     </w:p>
     <w:p>
       <w:pPr>
@@ -17120,6 +19035,7 @@
                 <w:color w:val="000000"/>
               </w:rPr>
             </w:pPr>
+            <w:proofErr w:type="spellStart"/>
             <w:r>
               <w:rPr>
                 <w:rFonts w:ascii="Arial" w:eastAsia="Times New Roman" w:hAnsi="Arial" w:cs="Arial"/>
@@ -17129,6 +19045,7 @@
               </w:rPr>
               <w:t>GreedyAgent</w:t>
             </w:r>
+            <w:proofErr w:type="spellEnd"/>
           </w:p>
         </w:tc>
       </w:tr>
@@ -17156,7 +19073,7 @@
                 <w:bCs w:val="0"/>
                 <w:color w:val="000000"/>
               </w:rPr>
-              <w:t>45.9</w:t>
+              <w:t>50.3</w:t>
             </w:r>
           </w:p>
         </w:tc>
@@ -17224,6 +19141,7 @@
                 <w:color w:val="000000"/>
               </w:rPr>
             </w:pPr>
+            <w:proofErr w:type="spellStart"/>
             <w:r>
               <w:rPr>
                 <w:rFonts w:ascii="Arial" w:eastAsia="Times New Roman" w:hAnsi="Arial" w:cs="Arial"/>
@@ -17233,6 +19151,7 @@
               </w:rPr>
               <w:t>BetterGreedyAgent</w:t>
             </w:r>
+            <w:proofErr w:type="spellEnd"/>
           </w:p>
         </w:tc>
       </w:tr>
@@ -17277,7 +19196,7 @@
                 <w:rFonts w:ascii="Arial" w:eastAsia="Times New Roman" w:hAnsi="Arial" w:cs="Arial"/>
                 <w:color w:val="000000"/>
               </w:rPr>
-              <w:t>41.6</w:t>
+              <w:t>49.8</w:t>
             </w:r>
           </w:p>
         </w:tc>
@@ -17300,7 +19219,7 @@
                 <w:rFonts w:ascii="Arial" w:eastAsia="Times New Roman" w:hAnsi="Arial" w:cs="Arial"/>
                 <w:color w:val="000000"/>
               </w:rPr>
-              <w:t>42.2</w:t>
+              <w:t>49.7</w:t>
             </w:r>
           </w:p>
         </w:tc>
@@ -17323,7 +19242,7 @@
                 <w:rFonts w:ascii="Arial" w:eastAsia="Times New Roman" w:hAnsi="Arial" w:cs="Arial"/>
                 <w:color w:val="000000"/>
               </w:rPr>
-              <w:t>37.3</w:t>
+              <w:t>50.1</w:t>
             </w:r>
           </w:p>
         </w:tc>
@@ -17343,6 +19262,7 @@
                 <w:color w:val="000000"/>
               </w:rPr>
             </w:pPr>
+            <w:proofErr w:type="spellStart"/>
             <w:r>
               <w:rPr>
                 <w:rFonts w:ascii="Arial" w:eastAsia="Times New Roman" w:hAnsi="Arial" w:cs="Arial"/>
@@ -17361,6 +19281,7 @@
               </w:rPr>
               <w:t>Agent</w:t>
             </w:r>
+            <w:proofErr w:type="spellEnd"/>
           </w:p>
         </w:tc>
       </w:tr>
@@ -17402,7 +19323,7 @@
                 <w:rFonts w:ascii="Arial" w:eastAsia="Times New Roman" w:hAnsi="Arial" w:cs="Arial"/>
                 <w:color w:val="000000"/>
               </w:rPr>
-              <w:t>41.7</w:t>
+              <w:t>50.1</w:t>
             </w:r>
           </w:p>
         </w:tc>
@@ -17425,7 +19346,7 @@
                 <w:rFonts w:ascii="Arial" w:eastAsia="Times New Roman" w:hAnsi="Arial" w:cs="Arial"/>
                 <w:color w:val="000000"/>
               </w:rPr>
-              <w:t>37.6</w:t>
+              <w:t>51.5</w:t>
             </w:r>
           </w:p>
         </w:tc>
@@ -17448,7 +19369,7 @@
                 <w:rFonts w:ascii="Arial" w:eastAsia="Times New Roman" w:hAnsi="Arial" w:cs="Arial"/>
                 <w:color w:val="000000"/>
               </w:rPr>
-              <w:t>36.4</w:t>
+              <w:t>49.5</w:t>
             </w:r>
           </w:p>
         </w:tc>
@@ -17468,6 +19389,7 @@
                 <w:color w:val="000000"/>
               </w:rPr>
             </w:pPr>
+            <w:proofErr w:type="spellStart"/>
             <w:r>
               <w:rPr>
                 <w:rFonts w:ascii="Arial" w:eastAsia="Times New Roman" w:hAnsi="Arial" w:cs="Arial"/>
@@ -17477,6 +19399,7 @@
               </w:rPr>
               <w:t>AlphaBetaAgent</w:t>
             </w:r>
+            <w:proofErr w:type="spellEnd"/>
           </w:p>
         </w:tc>
       </w:tr>
@@ -17502,6 +19425,165 @@
         </w:rPr>
       </w:pPr>
     </w:p>
+    <w:p/>
+    <w:p>
+      <w:pPr>
+        <w:rPr>
+          <w:rtl/>
+        </w:rPr>
+      </w:pPr>
+      <w:r>
+        <w:rPr>
+          <w:rFonts w:hint="cs"/>
+          <w:rtl/>
+        </w:rPr>
+        <w:lastRenderedPageBreak/>
+        <w:t>3.</w:t>
+      </w:r>
+      <w:r>
+        <w:rPr>
+          <w:rtl/>
+        </w:rPr>
+        <w:tab/>
+      </w:r>
+      <w:r>
+        <w:rPr>
+          <w:rFonts w:hint="cs"/>
+          <w:rtl/>
+        </w:rPr>
+        <w:t xml:space="preserve">תחילה ניתן לראות כי, אכן כל האלגוריתם שמימשנו פועלים בצורה טובה יותר מאשר האלגוריתם הבסיסי </w:t>
+      </w:r>
+      <w:proofErr w:type="spellStart"/>
+      <w:r>
+        <w:t>GreedyAgent</w:t>
+      </w:r>
+      <w:proofErr w:type="spellEnd"/>
+      <w:r>
+        <w:rPr>
+          <w:rFonts w:hint="cs"/>
+          <w:rtl/>
+        </w:rPr>
+        <w:t xml:space="preserve">, הסיבה העיקרית לכך היא שימוש בהיוריסטיקה טובה יותר עבור המצבים. במקרה של </w:t>
+      </w:r>
+      <w:proofErr w:type="spellStart"/>
+      <w:r>
+        <w:rPr>
+          <w:rFonts w:hint="cs"/>
+        </w:rPr>
+        <w:t>G</w:t>
+      </w:r>
+      <w:r>
+        <w:t>reedyAgent</w:t>
+      </w:r>
+      <w:proofErr w:type="spellEnd"/>
+      <w:r>
+        <w:rPr>
+          <w:rFonts w:hint="cs"/>
+          <w:rtl/>
+        </w:rPr>
+        <w:t>, תפקיד היוריסטיקה הוא בעיקר למנוע מהנחש למות (בשאר המקרים הוא נע די באקראיות). בכל שאר המקרים, תפקיד היוריסטיקה החדשה הוא לגרום לנחש לאכול כמה שיותר תפוחים ולהימנע ממוות ולכן ניתן בהחלט לראות כי הניקוד הסופי של הסוכנים המשופרים גבוה בהרבה מהניקוד של השחקן הבסיסי.</w:t>
+      </w:r>
+    </w:p>
+    <w:p>
+      <w:pPr>
+        <w:rPr>
+          <w:rtl/>
+        </w:rPr>
+      </w:pPr>
+      <w:r>
+        <w:rPr>
+          <w:rFonts w:hint="cs"/>
+          <w:rtl/>
+        </w:rPr>
+        <w:t xml:space="preserve">בנוסף, בניגוד לציפיות שלנו, ניתן לראות כי עומק החיפוש באלגוריתם </w:t>
+      </w:r>
+      <w:r>
+        <w:t xml:space="preserve">minimax </w:t>
+      </w:r>
+      <w:r>
+        <w:rPr>
+          <w:rFonts w:hint="cs"/>
+          <w:rtl/>
+        </w:rPr>
+        <w:t xml:space="preserve"> ו </w:t>
+      </w:r>
+      <w:r>
+        <w:t xml:space="preserve">alpha beta </w:t>
+      </w:r>
+      <w:r>
+        <w:rPr>
+          <w:rFonts w:hint="cs"/>
+          <w:rtl/>
+        </w:rPr>
+        <w:t xml:space="preserve"> , </w:t>
+      </w:r>
+      <w:r>
+        <w:rPr>
+          <w:rFonts w:hint="cs"/>
+          <w:rtl/>
+        </w:rPr>
+        <w:t>לא תמיד משפיע בצורה טובה</w:t>
+      </w:r>
+      <w:r>
+        <w:rPr>
+          <w:rFonts w:hint="cs"/>
+          <w:rtl/>
+        </w:rPr>
+        <w:t xml:space="preserve"> על הניקוד הסופי של השחקן.  תחילה הנחנו כי ככל שהשחקן שלנו יסתכל עמוק יותר כך יבטיח ניקוד גבוה יותר מפני שיוכל להימנע ממכשולים או כניסה למצבים שיגרמו לו למות בעתיד, אך לפי התוצאות ניתן לראות כי התוצאה אינה מתאימה לציפיות</w:t>
+      </w:r>
+      <w:r>
+        <w:rPr>
+          <w:rFonts w:hint="cs"/>
+          <w:rtl/>
+        </w:rPr>
+        <w:t xml:space="preserve"> ברוב המקרים</w:t>
+      </w:r>
+      <w:r>
+        <w:rPr>
+          <w:rFonts w:hint="cs"/>
+          <w:rtl/>
+        </w:rPr>
+        <w:t xml:space="preserve"> (נציין כי ביצענו רק 10 ניסוים לכל עומק, לכן ייתכן כי הסידור האקראי של הלוח בכל משחק הוא זה שגרם לתוצאה </w:t>
+      </w:r>
+      <w:r>
+        <w:rPr>
+          <w:rFonts w:hint="cs"/>
+          <w:rtl/>
+        </w:rPr>
+        <w:t>פחות טובה</w:t>
+      </w:r>
+      <w:r>
+        <w:rPr>
+          <w:rFonts w:hint="cs"/>
+          <w:rtl/>
+        </w:rPr>
+        <w:t xml:space="preserve"> ולאו דווקא עומק החיפוש). אנחנו מניחים כי הירידה</w:t>
+      </w:r>
+      <w:r>
+        <w:rPr>
+          <w:rFonts w:hint="cs"/>
+          <w:rtl/>
+        </w:rPr>
+        <w:t>\חוסר השיפור</w:t>
+      </w:r>
+      <w:r>
+        <w:rPr>
+          <w:rFonts w:hint="cs"/>
+          <w:rtl/>
+        </w:rPr>
+        <w:t xml:space="preserve"> בביצועים ככל שמעמיקים נובעת מההנחות שמבצעים באלגוריתם </w:t>
+      </w:r>
+      <w:r>
+        <w:t>minimax</w:t>
+      </w:r>
+      <w:r>
+        <w:rPr>
+          <w:rFonts w:hint="cs"/>
+          <w:rtl/>
+        </w:rPr>
+        <w:t xml:space="preserve"> , בהן מניחים כי הנחש האויב משחק על מנת להביא את התוצאה שלנו למינימום. ייתכן כי הנחש שלנו מוותר על ביצוע צעדים טובים (אכילת תפוחים או התקרבות לתפוחים) , מפני שמזהה כי ייתכן שבעתיד (יחסית לעומק החיפוש) הצעד יהיה לא לטובת הנחש שלנו (מזהה התנגשות בנחש אויב או מצב גרוע אחר). ולכן בסופו של דבר מגיע לניקוד נמוך יותר מאשר היה מגיע אם לא היה מסתכל עמוק.</w:t>
+      </w:r>
+    </w:p>
     <w:p>
       <w:pPr>
         <w:rPr>
@@ -17515,6 +19597,13 @@
           <w:rtl/>
         </w:rPr>
       </w:pPr>
+      <w:r>
+        <w:rPr>
+          <w:rFonts w:hint="cs"/>
+          <w:rtl/>
+        </w:rPr>
+        <w:t>4.</w:t>
+      </w:r>
     </w:p>
     <w:p>
       <w:pPr>
@@ -17524,144 +19613,16 @@
       </w:pPr>
       <w:r>
         <w:rPr>
-          <w:rFonts w:hint="cs"/>
-          <w:rtl/>
-        </w:rPr>
-        <w:t>3.</w:t>
-      </w:r>
-      <w:r>
-        <w:rPr>
-          <w:rtl/>
-        </w:rPr>
-        <w:tab/>
-      </w:r>
-      <w:r>
-        <w:rPr>
-          <w:rFonts w:hint="cs"/>
-          <w:rtl/>
-        </w:rPr>
-        <w:t xml:space="preserve">תחילה ניתן לראות כי, אכן כל האלגוריתם שמימשנו פועלים בצורה טובה יותר מאשר האלגוריתם הבסיסי </w:t>
-      </w:r>
-      <w:r>
-        <w:t>GreedyAgent</w:t>
-      </w:r>
-      <w:r>
-        <w:rPr>
-          <w:rFonts w:hint="cs"/>
-          <w:rtl/>
-        </w:rPr>
-        <w:t xml:space="preserve">, הסיבה העיקרית לכך היא שימוש בהיוריסטיקה טובה יותר עבור </w:t>
-      </w:r>
-      <w:r>
-        <w:rPr>
-          <w:rFonts w:hint="cs"/>
-          <w:rtl/>
-        </w:rPr>
-        <w:lastRenderedPageBreak/>
-        <w:t xml:space="preserve">המצבים. במקרה של </w:t>
-      </w:r>
-      <w:r>
-        <w:rPr>
-          <w:rFonts w:hint="cs"/>
-        </w:rPr>
-        <w:t>G</w:t>
-      </w:r>
-      <w:r>
-        <w:t>reedyAgent</w:t>
-      </w:r>
-      <w:r>
-        <w:rPr>
-          <w:rFonts w:hint="cs"/>
-          <w:rtl/>
-        </w:rPr>
-        <w:t>, תפקיד היוריסטיקה הוא בעיקר למנוע מהנחש למות (בשאר המקרים הוא נע די באקראיות). בכל שאר המקרים, תפקיד היוריסטיקה החדשה הוא לגרום לנחש לאכול כמה שיותר תפוחים ולהימנע ממוות ולכן ניתן בהחלט לראות כי הניקוד הסופי של הסוכנים המשופרים גבוה בהרבה מהניקוד של השחקן הבסיסי.</w:t>
-      </w:r>
-    </w:p>
-    <w:p>
-      <w:pPr>
-        <w:rPr>
-          <w:rtl/>
-        </w:rPr>
-      </w:pPr>
-      <w:r>
-        <w:rPr>
-          <w:rFonts w:hint="cs"/>
-          <w:rtl/>
-        </w:rPr>
-        <w:t xml:space="preserve">בנוסף, בניגוד לציפיות שלנו, ניתן לראות כי עומק החיפוש באלגוריתם </w:t>
-      </w:r>
-      <w:r>
-        <w:t xml:space="preserve">minimax </w:t>
-      </w:r>
-      <w:r>
-        <w:rPr>
-          <w:rFonts w:hint="cs"/>
-          <w:rtl/>
-        </w:rPr>
-        <w:t xml:space="preserve"> ו </w:t>
-      </w:r>
-      <w:r>
-        <w:t xml:space="preserve">alpha beta </w:t>
-      </w:r>
-      <w:r>
-        <w:rPr>
-          <w:rFonts w:hint="cs"/>
-          <w:rtl/>
-        </w:rPr>
-        <w:t xml:space="preserve"> , משפיע בצורה רעה על הניקוד הסופי של השחקן.  תחילה הנחנו כי ככל שהשחקן שלנו יסתכל עמוק יותר כך יבטיח ניקוד גבוה יותר מפני שיוכל להימנע ממכשולים או כניסה למצבים שיגרמו לו למות בעתיד, אך לפי התוצאות ניתן לראות כי התוצאה אינה מתאימה לציפיות (נציין כי ביצענו רק 10 ניסוים לכל עומק, לכן ייתכן כי הסידור האקראי של הלוח בכל משחק הוא זה שגרם לתוצאה גרועה ולאו דווקא עומק החיפוש). אנחנו מניחים כי הירידה בביצועים ככל שמעמיקים נובעת מההנחות שמבצעים באלגוריתם </w:t>
-      </w:r>
-      <w:r>
-        <w:t>minimax</w:t>
-      </w:r>
-      <w:r>
-        <w:rPr>
-          <w:rFonts w:hint="cs"/>
-          <w:rtl/>
-        </w:rPr>
-        <w:t xml:space="preserve"> , בהן מניחים כי הנחש האויב משחק על מנת להביא את התוצאה שלנו למינימום. ייתכן כי הנחש שלנו מוותר על ביצוע צעדים טובים (אכילת תפוחים או התקרבות לתפוחים) , מפני שמזהה כי ייתכן שבעתיד (יחסית לעומק החיפוש) הצעד יהיה לא לטובת הנחש שלנו (מזהה התנגשות בנחש אויב או מצב גרוע אחר). ולכן בסופו של דבר מגיע לניקוד נמוך יותר מאשר היה מגיע אם לא היה מסתכל עמוק.</w:t>
-      </w:r>
-    </w:p>
-    <w:p>
-      <w:pPr>
-        <w:rPr>
-          <w:rtl/>
-        </w:rPr>
-      </w:pPr>
-    </w:p>
-    <w:p>
-      <w:pPr>
-        <w:rPr>
-          <w:rtl/>
-        </w:rPr>
-      </w:pPr>
-      <w:r>
-        <w:rPr>
           <w:noProof/>
         </w:rPr>
         <w:drawing>
-          <wp:anchor distT="0" distB="0" distL="114300" distR="114300" simplePos="0" relativeHeight="251724800" behindDoc="0" locked="0" layoutInCell="1" allowOverlap="1" wp14:anchorId="42288F51" wp14:editId="039013C7">
-            <wp:simplePos x="0" y="0"/>
-            <wp:positionH relativeFrom="column">
-              <wp:posOffset>384599</wp:posOffset>
-            </wp:positionH>
-            <wp:positionV relativeFrom="paragraph">
-              <wp:posOffset>30268</wp:posOffset>
-            </wp:positionV>
-            <wp:extent cx="4533265" cy="1866900"/>
-            <wp:effectExtent l="0" t="0" r="635" b="0"/>
-            <wp:wrapThrough wrapText="bothSides">
-              <wp:wrapPolygon edited="0">
-                <wp:start x="0" y="0"/>
-                <wp:lineTo x="0" y="21380"/>
-                <wp:lineTo x="21512" y="21380"/>
-                <wp:lineTo x="21512" y="0"/>
-                <wp:lineTo x="0" y="0"/>
-              </wp:wrapPolygon>
-            </wp:wrapThrough>
-            <wp:docPr id="726" name="Chart 726">
+          <wp:inline distT="0" distB="0" distL="0" distR="0" wp14:anchorId="669B39DA" wp14:editId="6C074AF7">
+            <wp:extent cx="4148666" cy="2175933"/>
+            <wp:effectExtent l="0" t="0" r="4445" b="0"/>
+            <wp:docPr id="1" name="Chart 1">
               <a:extLst xmlns:a="http://schemas.openxmlformats.org/drawingml/2006/main">
                 <a:ext uri="{FF2B5EF4-FFF2-40B4-BE49-F238E27FC236}">
-                  <a16:creationId xmlns:a16="http://schemas.microsoft.com/office/drawing/2014/main" id="{4491202F-3AB4-40CC-A70D-21A8C1D0C07E}"/>
+                  <a16:creationId xmlns:a16="http://schemas.microsoft.com/office/drawing/2014/main" id="{75BA9F48-4098-4473-A3EB-7DDF8CD75644}"/>
                 </a:ext>
               </a:extLst>
             </wp:docPr>
@@ -17671,64 +19632,9 @@
                 <c:chart xmlns:c="http://schemas.openxmlformats.org/drawingml/2006/chart" xmlns:r="http://schemas.openxmlformats.org/officeDocument/2006/relationships" r:id="rId7"/>
               </a:graphicData>
             </a:graphic>
-            <wp14:sizeRelH relativeFrom="margin">
-              <wp14:pctWidth>0</wp14:pctWidth>
-            </wp14:sizeRelH>
-            <wp14:sizeRelV relativeFrom="margin">
-              <wp14:pctHeight>0</wp14:pctHeight>
-            </wp14:sizeRelV>
-          </wp:anchor>
+          </wp:inline>
         </w:drawing>
       </w:r>
-      <w:r>
-        <w:rPr>
-          <w:rFonts w:hint="cs"/>
-          <w:rtl/>
-        </w:rPr>
-        <w:t>4.</w:t>
-      </w:r>
-    </w:p>
-    <w:p>
-      <w:pPr>
-        <w:rPr>
-          <w:rtl/>
-        </w:rPr>
-      </w:pPr>
-    </w:p>
-    <w:p>
-      <w:pPr>
-        <w:rPr>
-          <w:rtl/>
-        </w:rPr>
-      </w:pPr>
-    </w:p>
-    <w:p>
-      <w:pPr>
-        <w:rPr>
-          <w:rtl/>
-        </w:rPr>
-      </w:pPr>
-    </w:p>
-    <w:p>
-      <w:pPr>
-        <w:rPr>
-          <w:rtl/>
-        </w:rPr>
-      </w:pPr>
-    </w:p>
-    <w:p>
-      <w:pPr>
-        <w:rPr>
-          <w:rtl/>
-        </w:rPr>
-      </w:pPr>
-    </w:p>
-    <w:p>
-      <w:pPr>
-        <w:rPr>
-          <w:rtl/>
-        </w:rPr>
-      </w:pPr>
     </w:p>
     <w:p>
       <w:pPr>
@@ -17956,6 +19862,7 @@
                 <w:color w:val="000000"/>
               </w:rPr>
             </w:pPr>
+            <w:proofErr w:type="spellStart"/>
             <w:r>
               <w:rPr>
                 <w:rFonts w:ascii="Arial" w:eastAsia="Times New Roman" w:hAnsi="Arial" w:cs="Arial"/>
@@ -17965,6 +19872,7 @@
               </w:rPr>
               <w:t>GreedyAgent</w:t>
             </w:r>
+            <w:proofErr w:type="spellEnd"/>
           </w:p>
         </w:tc>
       </w:tr>
@@ -17992,7 +19900,16 @@
                 <w:bCs w:val="0"/>
                 <w:color w:val="000000"/>
               </w:rPr>
-              <w:t>0.006075</w:t>
+              <w:t>0.</w:t>
+            </w:r>
+            <w:r>
+              <w:rPr>
+                <w:rFonts w:ascii="Arial" w:hAnsi="Arial" w:cs="Arial"/>
+                <w:b w:val="0"/>
+                <w:bCs w:val="0"/>
+                <w:color w:val="000000"/>
+              </w:rPr>
+              <w:t>028454</w:t>
             </w:r>
           </w:p>
         </w:tc>
@@ -18060,6 +19977,7 @@
                 <w:color w:val="000000"/>
               </w:rPr>
             </w:pPr>
+            <w:proofErr w:type="spellStart"/>
             <w:r>
               <w:rPr>
                 <w:rFonts w:ascii="Arial" w:eastAsia="Times New Roman" w:hAnsi="Arial" w:cs="Arial"/>
@@ -18069,6 +19987,7 @@
               </w:rPr>
               <w:t>BetterGreedyAgent</w:t>
             </w:r>
+            <w:proofErr w:type="spellEnd"/>
           </w:p>
         </w:tc>
       </w:tr>
@@ -18113,7 +20032,7 @@
                 <w:rFonts w:ascii="Arial" w:hAnsi="Arial" w:cs="Arial"/>
                 <w:color w:val="000000"/>
               </w:rPr>
-              <w:t>0.100895</w:t>
+              <w:t>0.2183</w:t>
             </w:r>
           </w:p>
         </w:tc>
@@ -18136,7 +20055,7 @@
                 <w:rFonts w:ascii="Arial" w:hAnsi="Arial" w:cs="Arial"/>
                 <w:color w:val="000000"/>
               </w:rPr>
-              <w:t>0.564821</w:t>
+              <w:t>1.607826</w:t>
             </w:r>
           </w:p>
         </w:tc>
@@ -18159,7 +20078,7 @@
                 <w:rFonts w:ascii="Arial" w:hAnsi="Arial" w:cs="Arial"/>
                 <w:color w:val="000000"/>
               </w:rPr>
-              <w:t>4.109905</w:t>
+              <w:t>10.85283</w:t>
             </w:r>
           </w:p>
         </w:tc>
@@ -18179,6 +20098,7 @@
                 <w:color w:val="000000"/>
               </w:rPr>
             </w:pPr>
+            <w:proofErr w:type="spellStart"/>
             <w:r>
               <w:rPr>
                 <w:rFonts w:ascii="Arial" w:eastAsia="Times New Roman" w:hAnsi="Arial" w:cs="Arial"/>
@@ -18197,6 +20117,7 @@
               </w:rPr>
               <w:t>Agent</w:t>
             </w:r>
+            <w:proofErr w:type="spellEnd"/>
           </w:p>
         </w:tc>
       </w:tr>
@@ -18238,7 +20159,14 @@
                 <w:rFonts w:ascii="Arial" w:hAnsi="Arial" w:cs="Arial"/>
                 <w:color w:val="000000"/>
               </w:rPr>
-              <w:t>0.033688</w:t>
+              <w:t>0.</w:t>
+            </w:r>
+            <w:r>
+              <w:rPr>
+                <w:rFonts w:ascii="Arial" w:hAnsi="Arial" w:cs="Arial"/>
+                <w:color w:val="000000"/>
+              </w:rPr>
+              <w:t>109592</w:t>
             </w:r>
           </w:p>
         </w:tc>
@@ -18261,7 +20189,14 @@
                 <w:rFonts w:ascii="Arial" w:hAnsi="Arial" w:cs="Arial"/>
                 <w:color w:val="000000"/>
               </w:rPr>
-              <w:t>0.180264</w:t>
+              <w:t>0.</w:t>
+            </w:r>
+            <w:r>
+              <w:rPr>
+                <w:rFonts w:ascii="Arial" w:hAnsi="Arial" w:cs="Arial"/>
+                <w:color w:val="000000"/>
+              </w:rPr>
+              <w:t>484477</w:t>
             </w:r>
           </w:p>
         </w:tc>
@@ -18284,7 +20219,7 @@
                 <w:rFonts w:ascii="Arial" w:hAnsi="Arial" w:cs="Arial"/>
                 <w:color w:val="000000"/>
               </w:rPr>
-              <w:t>0.747761</w:t>
+              <w:t>2.041039</w:t>
             </w:r>
           </w:p>
         </w:tc>
@@ -18304,6 +20239,7 @@
                 <w:color w:val="000000"/>
               </w:rPr>
             </w:pPr>
+            <w:proofErr w:type="spellStart"/>
             <w:r>
               <w:rPr>
                 <w:rFonts w:ascii="Arial" w:eastAsia="Times New Roman" w:hAnsi="Arial" w:cs="Arial"/>
@@ -18313,6 +20249,7 @@
               </w:rPr>
               <w:t>AlphaBetaAgent</w:t>
             </w:r>
+            <w:proofErr w:type="spellEnd"/>
           </w:p>
         </w:tc>
       </w:tr>
@@ -18356,7 +20293,23 @@
           <w:rFonts w:hint="cs"/>
           <w:rtl/>
         </w:rPr>
-        <w:t xml:space="preserve">5. ניתן לראות בגרפים ובטבלה בסעיף 4, כי ככל שמעמיקים בחיפוש , כך גדל זמן החיפוש בצורה אקספוננציאלית. </w:t>
+        <w:t xml:space="preserve">5. ניתן לראות בגרפים ובטבלה בסעיף 4, כי ככל שמעמיקים בחיפוש , כך גדל זמן החיפוש בצורה </w:t>
+      </w:r>
+      <w:proofErr w:type="spellStart"/>
+      <w:r>
+        <w:rPr>
+          <w:rFonts w:hint="cs"/>
+          <w:rtl/>
+        </w:rPr>
+        <w:t>אקספוננציאלית</w:t>
+      </w:r>
+      <w:proofErr w:type="spellEnd"/>
+      <w:r>
+        <w:rPr>
+          <w:rFonts w:hint="cs"/>
+          <w:rtl/>
+        </w:rPr>
+        <w:t xml:space="preserve">. </w:t>
       </w:r>
       <w:r>
         <w:rPr>
@@ -18379,7 +20332,56 @@
           <w:rFonts w:hint="cs"/>
           <w:rtl/>
         </w:rPr>
-        <w:t xml:space="preserve"> , זמן החישוב הממוצע הינו 4 שניות, כלומר על מנת להשלים משחק יחיד באורך מלא (500 צעדים) , יהיה עלינו להמתין 2000 שניות או 33 דקות.</w:t>
+        <w:t xml:space="preserve"> , זמן החישוב הממוצע הינו </w:t>
+      </w:r>
+      <w:r>
+        <w:rPr>
+          <w:rFonts w:hint="cs"/>
+          <w:rtl/>
+        </w:rPr>
+        <w:t>10</w:t>
+      </w:r>
+      <w:r>
+        <w:rPr>
+          <w:rFonts w:hint="cs"/>
+          <w:rtl/>
+        </w:rPr>
+        <w:t xml:space="preserve"> שניות, כלומר על מנת להשלים משחק יחיד באורך מלא (500 צעדים) , יהיה עלינו להמתין </w:t>
+      </w:r>
+      <w:r>
+        <w:rPr>
+          <w:rFonts w:hint="cs"/>
+          <w:rtl/>
+        </w:rPr>
+        <w:t>5</w:t>
+      </w:r>
+      <w:r>
+        <w:rPr>
+          <w:rFonts w:hint="cs"/>
+          <w:rtl/>
+        </w:rPr>
+        <w:t xml:space="preserve">000 שניות או </w:t>
+      </w:r>
+      <w:r>
+        <w:rPr>
+          <w:rFonts w:hint="cs"/>
+          <w:rtl/>
+        </w:rPr>
+        <w:t>8</w:t>
+      </w:r>
+      <w:r>
+        <w:rPr>
+          <w:rFonts w:hint="cs"/>
+          <w:rtl/>
+        </w:rPr>
+        <w:t>3 דקות.</w:t>
+      </w:r>
+      <w:r>
+        <w:rPr>
+          <w:rFonts w:hint="cs"/>
+          <w:rtl/>
+        </w:rPr>
+        <w:t xml:space="preserve"> (לקח לנו כמעט יומיים מלאים להריץ את כל הטסטים)</w:t>
       </w:r>
     </w:p>
     <w:p>
@@ -18393,6 +20395,7 @@
           <w:rFonts w:hint="cs"/>
           <w:rtl/>
         </w:rPr>
+        <w:lastRenderedPageBreak/>
         <w:t xml:space="preserve">בנוסף, ניתן לראות כי אלגוריתם </w:t>
       </w:r>
       <w:r>
@@ -18403,7 +20406,21 @@
           <w:rFonts w:hint="cs"/>
           <w:rtl/>
         </w:rPr>
-        <w:t xml:space="preserve"> מוריד בצורה משמעותית את זמן החישוב על ידי קיצוץ של מסלולים לא משפרים מעץ המצבים. השיפור בביצועים הינו משמעותי מאד ככל שמעמיקים את החיפוש , עבור עומק 4 ישנו שיפור של 3.5 שניות מאשר אלגוריתם </w:t>
+        <w:t xml:space="preserve"> מוריד בצורה משמעותית את זמן החישוב על ידי קיצוץ של מסלולים לא משפרים מעץ המצבים. השיפור בביצועים הינו משמעותי מאד ככל שמעמיקים את החיפוש , עבור עומק 4 ישנו שיפור של </w:t>
+      </w:r>
+      <w:r>
+        <w:rPr>
+          <w:rFonts w:hint="cs"/>
+          <w:rtl/>
+        </w:rPr>
+        <w:t>כמעט 9</w:t>
+      </w:r>
+      <w:r>
+        <w:rPr>
+          <w:rFonts w:hint="cs"/>
+          <w:rtl/>
+        </w:rPr>
+        <w:t xml:space="preserve"> שניות מאשר אלגוריתם </w:t>
       </w:r>
       <w:r>
         <w:t>minimax</w:t>
@@ -18424,6 +20441,24 @@
           <w:numId w:val="1"/>
         </w:numPr>
         <w:rPr>
+          <w:highlight w:val="yellow"/>
+          <w:rtl/>
+        </w:rPr>
+      </w:pPr>
+      <w:r>
+        <w:rPr>
+          <w:rFonts w:hint="cs"/>
+          <w:highlight w:val="yellow"/>
+          <w:rtl/>
+        </w:rPr>
+        <w:t>להשלים</w:t>
+      </w:r>
+      <w:bookmarkStart w:id="0" w:name="_GoBack"/>
+      <w:bookmarkEnd w:id="0"/>
+    </w:p>
+    <w:p>
+      <w:pPr>
+        <w:rPr>
           <w:rtl/>
         </w:rPr>
       </w:pPr>
@@ -18434,6 +20469,247 @@
           <w:rtl/>
         </w:rPr>
       </w:pPr>
+    </w:p>
+    <w:p>
+      <w:pPr>
+        <w:rPr>
+          <w:b/>
+          <w:bCs/>
+          <w:rtl/>
+        </w:rPr>
+      </w:pPr>
+      <w:r>
+        <w:rPr>
+          <w:rFonts w:hint="cs"/>
+          <w:b/>
+          <w:bCs/>
+          <w:rtl/>
+        </w:rPr>
+        <w:t>חלק ח'</w:t>
+      </w:r>
+    </w:p>
+    <w:p>
+      <w:pPr>
+        <w:rPr>
+          <w:rtl/>
+        </w:rPr>
+      </w:pPr>
+      <w:r>
+        <w:rPr>
+          <w:rFonts w:hint="cs"/>
+          <w:rtl/>
+        </w:rPr>
+        <w:t>שחקן הטורניר שלנו:</w:t>
+      </w:r>
+    </w:p>
+    <w:p>
+      <w:pPr>
+        <w:rPr>
+          <w:rtl/>
+        </w:rPr>
+      </w:pPr>
+      <w:r>
+        <w:rPr>
+          <w:rFonts w:hint="cs"/>
+          <w:rtl/>
+        </w:rPr>
+        <w:t xml:space="preserve">עבור שחקן הטורניר בחרנו להשתמש </w:t>
+      </w:r>
+      <w:proofErr w:type="spellStart"/>
+      <w:r>
+        <w:rPr>
+          <w:rFonts w:hint="cs"/>
+          <w:rtl/>
+        </w:rPr>
+        <w:t>בגירסא</w:t>
+      </w:r>
+      <w:proofErr w:type="spellEnd"/>
+      <w:r>
+        <w:rPr>
+          <w:rFonts w:hint="cs"/>
+          <w:rtl/>
+        </w:rPr>
+        <w:t xml:space="preserve"> דומה לשחקן </w:t>
+      </w:r>
+      <w:proofErr w:type="spellStart"/>
+      <w:r>
+        <w:t>BetterGreedyAgent</w:t>
+      </w:r>
+      <w:proofErr w:type="spellEnd"/>
+      <w:r>
+        <w:rPr>
+          <w:rFonts w:hint="cs"/>
+          <w:rtl/>
+        </w:rPr>
+        <w:t xml:space="preserve"> עם כמה שינויים.</w:t>
+      </w:r>
+    </w:p>
+    <w:p>
+      <w:pPr>
+        <w:rPr>
+          <w:rtl/>
+        </w:rPr>
+      </w:pPr>
+      <w:r>
+        <w:rPr>
+          <w:rFonts w:hint="cs"/>
+          <w:rtl/>
+        </w:rPr>
+        <w:t>תחילה, ביצענו שינוי בצורת בחירת הפעולה.  השחקן שלנו, מפתח עבור כל פעולה אפשרית שלו, את כל המצבים העוקבים האפשריים עבור פעולות האויב (כמו האלגוריתם החמדן הרגיל), אך לעומת האלגוריתם החמדן הרגיל, אנחנו בוחרים לבצע את הפעולה שהביא לממוצע ניקוד גבוה יותר.</w:t>
+      </w:r>
+      <w:r>
+        <w:rPr>
+          <w:rtl/>
+        </w:rPr>
+        <w:br/>
+      </w:r>
+      <w:r>
+        <w:rPr>
+          <w:rFonts w:hint="cs"/>
+          <w:rtl/>
+        </w:rPr>
+        <w:t xml:space="preserve">נזכיר כי האלגוריתם החמדן, עובר על כל אפשרויות הפעולה של האויב, ובוחר מסך כל המצבים שבדק, את הפעולה שהביאה אותו לניקוד הגבוה ביותר (כלומר אם פנייה ימינה פיתחה מצב עם ניקוד גבוה ביותר, השחקן יבחר בה, גם אם באחד המצבים שפותחו עם פעולה זו, השחקן שלנו מת או הוציא ציון נמוך יותר </w:t>
+      </w:r>
+      <w:r>
+        <w:rPr>
+          <w:rtl/>
+        </w:rPr>
+        <w:t>–</w:t>
+      </w:r>
+      <w:r>
+        <w:rPr>
+          <w:rFonts w:hint="cs"/>
+          <w:rtl/>
+        </w:rPr>
+        <w:t xml:space="preserve"> כלומר האלגוריתם החמדן מניח שנוכל להשיג את הניקוד הגבוה ביותר שנמצא), לעומת זאת האלגוריתם שלנו עובר על כל המצבים האפשריים לאחר פעולה </w:t>
+      </w:r>
+      <w:proofErr w:type="spellStart"/>
+      <w:r>
+        <w:rPr>
+          <w:rFonts w:hint="cs"/>
+          <w:rtl/>
+        </w:rPr>
+        <w:t>מסויימת</w:t>
+      </w:r>
+      <w:proofErr w:type="spellEnd"/>
+      <w:r>
+        <w:rPr>
+          <w:rFonts w:hint="cs"/>
+          <w:rtl/>
+        </w:rPr>
+        <w:t xml:space="preserve"> ומחשב ממוצע על הניקוד שהתקבל (כלומר האלגוריתם שלנו מבצע הנחה יותר מקלה, אשר מקיימת כי במקרה הסביר נצליח לקבל את הניקוד הממוצע אם נפעל לפי הפעולה המתאימה).</w:t>
+      </w:r>
+    </w:p>
+    <w:p>
+      <w:pPr>
+        <w:rPr>
+          <w:rtl/>
+        </w:rPr>
+      </w:pPr>
+      <w:r>
+        <w:rPr>
+          <w:rFonts w:hint="cs"/>
+          <w:rtl/>
+        </w:rPr>
+        <w:t>שינוי שני שביצענו, הינו שינוי בהיוריסטיקה בה נשתמש.  היוריסטיקה בה נשתמש זהה להיוריסטיקה שבנינו בתחילת התרגיל, אך כעת נוסיף לה שינוי בתחילת הריצה על מנת לחסוך בזמן חישוב.</w:t>
+      </w:r>
+      <w:r>
+        <w:rPr>
+          <w:rtl/>
+        </w:rPr>
+        <w:br/>
+      </w:r>
+      <w:r>
+        <w:rPr>
+          <w:rFonts w:hint="cs"/>
+          <w:rtl/>
+        </w:rPr>
+        <w:t xml:space="preserve">השינוי שהוספנו הוא בפונקציה המחשבת את השטח שניתן להגיע אליו בכל רגע.  פונקציה זו נועדה בשביל למנוע מהשחקן לחסום את עצמו ולגרום למוות, ההנחה שלנו היא, שכאשר השחקן שלנו קצר, הסבירות שיחסום את עצמו קטנה מאד, כלומר אין צורך לבצע חישובים כבדים (ביצוע </w:t>
+      </w:r>
+      <w:r>
+        <w:rPr>
+          <w:rFonts w:hint="cs"/>
+        </w:rPr>
+        <w:t>DFS</w:t>
+      </w:r>
+      <w:r>
+        <w:rPr>
+          <w:rFonts w:hint="cs"/>
+          <w:rtl/>
+        </w:rPr>
+        <w:t xml:space="preserve"> לעומק </w:t>
+      </w:r>
+      <w:proofErr w:type="spellStart"/>
+      <w:r>
+        <w:rPr>
+          <w:rFonts w:hint="cs"/>
+          <w:rtl/>
+        </w:rPr>
+        <w:t>מסויים</w:t>
+      </w:r>
+      <w:proofErr w:type="spellEnd"/>
+      <w:r>
+        <w:rPr>
+          <w:rFonts w:hint="cs"/>
+          <w:rtl/>
+        </w:rPr>
+        <w:t xml:space="preserve">), על מנת לוודא שהשחקן לא יחסום את עצמו, מפני שהשחקן קצר מאד. </w:t>
+      </w:r>
+      <w:r>
+        <w:rPr>
+          <w:rtl/>
+        </w:rPr>
+        <w:br/>
+      </w:r>
+      <w:r>
+        <w:rPr>
+          <w:rFonts w:hint="cs"/>
+          <w:rtl/>
+        </w:rPr>
+        <w:t>לכן הוספנו כי החלק הזה בהיוריסטיקה יתחיל לפעול רק לאחר שהנחש יגדיל את אורכו להיות גדול מ-6.</w:t>
+      </w:r>
+    </w:p>
+    <w:p>
+      <w:pPr>
+        <w:rPr>
+          <w:rtl/>
+        </w:rPr>
+      </w:pPr>
+      <w:r>
+        <w:rPr>
+          <w:rFonts w:hint="cs"/>
+          <w:rtl/>
+        </w:rPr>
+        <w:t>מלבד שני השינויים האלה, השארנו את האלגוריתם והיוריסטיקה כמו שהם.</w:t>
+      </w:r>
+    </w:p>
+    <w:p>
+      <w:pPr>
+        <w:rPr>
+          <w:rFonts w:hint="cs"/>
+          <w:rtl/>
+        </w:rPr>
+      </w:pPr>
+      <w:r>
+        <w:rPr>
+          <w:rFonts w:hint="cs"/>
+          <w:rtl/>
+        </w:rPr>
+        <w:t>בחרנו בשיטת פעולה זו, מפני שאנחנו מאמינים כי היוריסטיקה שלנו הינה היוריסטיקה טובה מאד, אשר מונעת מהשחקן שלנו למות, ובנוסף גורמת לו להשיג ניקוד גבוה מאד (בכל המשחקים שהרצנו עם היוריסטיקה הזאת, השחקן שלנו לא מת אפילו פעם אחת).</w:t>
+      </w:r>
+      <w:r>
+        <w:rPr>
+          <w:rtl/>
+        </w:rPr>
+        <w:br/>
+      </w:r>
+      <w:r>
+        <w:rPr>
+          <w:rFonts w:hint="cs"/>
+          <w:rtl/>
+        </w:rPr>
+        <w:t>בנוסף השינוי הראשון שביצענו, נועד למנוע מהשחקן שלנו לבצע צעדים מסוכנים מידי ובכך להימנע ממוות על ידי השחקן האויב.</w:t>
+      </w:r>
     </w:p>
     <w:sectPr>
       <w:pgSz w:w="11906" w:h="16838"/>
@@ -19507,7 +21783,17 @@
   <c:chart>
     <c:autoTitleDeleted val="0"/>
     <c:plotArea>
-      <c:layout/>
+      <c:layout>
+        <c:manualLayout>
+          <c:layoutTarget val="inner"/>
+          <c:xMode val="edge"/>
+          <c:yMode val="edge"/>
+          <c:x val="0.12680382646217012"/>
+          <c:y val="6.497341996455995E-2"/>
+          <c:w val="0.82598859364267574"/>
+          <c:h val="0.54049885819795263"/>
+        </c:manualLayout>
+      </c:layout>
       <c:scatterChart>
         <c:scatterStyle val="lineMarker"/>
         <c:varyColors val="0"/>
@@ -19516,7 +21802,7 @@
           <c:order val="0"/>
           <c:tx>
             <c:strRef>
-              <c:f>expirenet!$A$1</c:f>
+              <c:f>experiments!$A$1</c:f>
               <c:strCache>
                 <c:ptCount val="1"/>
                 <c:pt idx="0">
@@ -19587,7 +21873,7 @@
           </c:marker>
           <c:xVal>
             <c:numRef>
-              <c:f>expirenet!$B$1</c:f>
+              <c:f>experiments!$B$1</c:f>
               <c:numCache>
                 <c:formatCode>General</c:formatCode>
                 <c:ptCount val="1"/>
@@ -19599,7 +21885,7 @@
           </c:xVal>
           <c:yVal>
             <c:numRef>
-              <c:f>expirenet!$C$1</c:f>
+              <c:f>experiments!$C$1</c:f>
               <c:numCache>
                 <c:formatCode>General</c:formatCode>
                 <c:ptCount val="1"/>
@@ -19612,7 +21898,7 @@
           <c:smooth val="0"/>
           <c:extLst>
             <c:ext xmlns:c16="http://schemas.microsoft.com/office/drawing/2014/chart" uri="{C3380CC4-5D6E-409C-BE32-E72D297353CC}">
-              <c16:uniqueId val="{00000000-8F47-43F9-9D37-43C473FBF8C4}"/>
+              <c16:uniqueId val="{00000000-2AC8-46BF-BE24-EB346CDE34B8}"/>
             </c:ext>
           </c:extLst>
         </c:ser>
@@ -19621,7 +21907,7 @@
           <c:order val="1"/>
           <c:tx>
             <c:strRef>
-              <c:f>expirenet!$A$2</c:f>
+              <c:f>experiments!$A$2</c:f>
               <c:strCache>
                 <c:ptCount val="1"/>
                 <c:pt idx="0">
@@ -19692,7 +21978,7 @@
           </c:marker>
           <c:xVal>
             <c:numRef>
-              <c:f>expirenet!$B$2</c:f>
+              <c:f>experiments!$B$2</c:f>
               <c:numCache>
                 <c:formatCode>General</c:formatCode>
                 <c:ptCount val="1"/>
@@ -19704,12 +21990,12 @@
           </c:xVal>
           <c:yVal>
             <c:numRef>
-              <c:f>expirenet!$C$2</c:f>
+              <c:f>experiments!$C$2</c:f>
               <c:numCache>
                 <c:formatCode>General</c:formatCode>
                 <c:ptCount val="1"/>
                 <c:pt idx="0">
-                  <c:v>45.9</c:v>
+                  <c:v>50.3</c:v>
                 </c:pt>
               </c:numCache>
             </c:numRef>
@@ -19717,7 +22003,7 @@
           <c:smooth val="0"/>
           <c:extLst>
             <c:ext xmlns:c16="http://schemas.microsoft.com/office/drawing/2014/chart" uri="{C3380CC4-5D6E-409C-BE32-E72D297353CC}">
-              <c16:uniqueId val="{00000001-8F47-43F9-9D37-43C473FBF8C4}"/>
+              <c16:uniqueId val="{00000001-2AC8-46BF-BE24-EB346CDE34B8}"/>
             </c:ext>
           </c:extLst>
         </c:ser>
@@ -19726,7 +22012,7 @@
           <c:order val="2"/>
           <c:tx>
             <c:strRef>
-              <c:f>expirenet!$A$3</c:f>
+              <c:f>experiments!$A$3</c:f>
               <c:strCache>
                 <c:ptCount val="1"/>
                 <c:pt idx="0">
@@ -19797,7 +22083,7 @@
           </c:marker>
           <c:xVal>
             <c:numRef>
-              <c:f>expirenet!$B$3:$B$5</c:f>
+              <c:f>experiments!$B$3:$B$5</c:f>
               <c:numCache>
                 <c:formatCode>General</c:formatCode>
                 <c:ptCount val="3"/>
@@ -19815,18 +22101,18 @@
           </c:xVal>
           <c:yVal>
             <c:numRef>
-              <c:f>expirenet!$C$3:$C$5</c:f>
+              <c:f>experiments!$C$3:$C$5</c:f>
               <c:numCache>
                 <c:formatCode>General</c:formatCode>
                 <c:ptCount val="3"/>
                 <c:pt idx="0">
-                  <c:v>41.6</c:v>
+                  <c:v>49.8</c:v>
                 </c:pt>
                 <c:pt idx="1">
-                  <c:v>42.2</c:v>
+                  <c:v>49.7</c:v>
                 </c:pt>
                 <c:pt idx="2">
-                  <c:v>37.299999999999997</c:v>
+                  <c:v>50.1</c:v>
                 </c:pt>
               </c:numCache>
             </c:numRef>
@@ -19834,7 +22120,7 @@
           <c:smooth val="0"/>
           <c:extLst>
             <c:ext xmlns:c16="http://schemas.microsoft.com/office/drawing/2014/chart" uri="{C3380CC4-5D6E-409C-BE32-E72D297353CC}">
-              <c16:uniqueId val="{00000002-8F47-43F9-9D37-43C473FBF8C4}"/>
+              <c16:uniqueId val="{00000002-2AC8-46BF-BE24-EB346CDE34B8}"/>
             </c:ext>
           </c:extLst>
         </c:ser>
@@ -19843,7 +22129,7 @@
           <c:order val="3"/>
           <c:tx>
             <c:strRef>
-              <c:f>expirenet!$A$6</c:f>
+              <c:f>experiments!$A$6</c:f>
               <c:strCache>
                 <c:ptCount val="1"/>
                 <c:pt idx="0">
@@ -19914,7 +22200,7 @@
           </c:marker>
           <c:xVal>
             <c:numRef>
-              <c:f>expirenet!$B$6:$B$8</c:f>
+              <c:f>experiments!$B$6:$B$8</c:f>
               <c:numCache>
                 <c:formatCode>General</c:formatCode>
                 <c:ptCount val="3"/>
@@ -19932,18 +22218,18 @@
           </c:xVal>
           <c:yVal>
             <c:numRef>
-              <c:f>expirenet!$C$6:$C$8</c:f>
+              <c:f>experiments!$C$6:$C$8</c:f>
               <c:numCache>
                 <c:formatCode>General</c:formatCode>
                 <c:ptCount val="3"/>
                 <c:pt idx="0">
-                  <c:v>41.7</c:v>
+                  <c:v>50.1</c:v>
                 </c:pt>
                 <c:pt idx="1">
-                  <c:v>37.6</c:v>
+                  <c:v>51.5</c:v>
                 </c:pt>
                 <c:pt idx="2">
-                  <c:v>36.4</c:v>
+                  <c:v>49.5</c:v>
                 </c:pt>
               </c:numCache>
             </c:numRef>
@@ -19951,7 +22237,7 @@
           <c:smooth val="0"/>
           <c:extLst>
             <c:ext xmlns:c16="http://schemas.microsoft.com/office/drawing/2014/chart" uri="{C3380CC4-5D6E-409C-BE32-E72D297353CC}">
-              <c16:uniqueId val="{00000003-8F47-43F9-9D37-43C473FBF8C4}"/>
+              <c16:uniqueId val="{00000003-2AC8-46BF-BE24-EB346CDE34B8}"/>
             </c:ext>
           </c:extLst>
         </c:ser>
@@ -19963,14 +22249,13 @@
           <c:showPercent val="0"/>
           <c:showBubbleSize val="0"/>
         </c:dLbls>
-        <c:axId val="454321992"/>
-        <c:axId val="454328552"/>
+        <c:axId val="460956560"/>
+        <c:axId val="460957544"/>
       </c:scatterChart>
       <c:valAx>
-        <c:axId val="454321992"/>
+        <c:axId val="460956560"/>
         <c:scaling>
           <c:orientation val="minMax"/>
-          <c:max val="5"/>
         </c:scaling>
         <c:delete val="0"/>
         <c:axPos val="b"/>
@@ -20075,12 +22360,12 @@
             <a:endParaRPr lang="he-IL"/>
           </a:p>
         </c:txPr>
-        <c:crossAx val="454328552"/>
+        <c:crossAx val="460957544"/>
         <c:crosses val="autoZero"/>
         <c:crossBetween val="midCat"/>
       </c:valAx>
       <c:valAx>
-        <c:axId val="454328552"/>
+        <c:axId val="460957544"/>
         <c:scaling>
           <c:orientation val="minMax"/>
         </c:scaling>
@@ -20120,7 +22405,7 @@
                 </a:pPr>
                 <a:r>
                   <a:rPr lang="en-US"/>
-                  <a:t>Score</a:t>
+                  <a:t>score</a:t>
                 </a:r>
               </a:p>
             </c:rich>
@@ -20187,7 +22472,7 @@
             <a:endParaRPr lang="he-IL"/>
           </a:p>
         </c:txPr>
-        <c:crossAx val="454321992"/>
+        <c:crossAx val="460956560"/>
         <c:crosses val="autoZero"/>
         <c:crossBetween val="midCat"/>
       </c:valAx>
@@ -20303,10 +22588,10 @@
           <c:layoutTarget val="inner"/>
           <c:xMode val="edge"/>
           <c:yMode val="edge"/>
-          <c:x val="0.11160984411897386"/>
-          <c:y val="7.4829931972789115E-2"/>
-          <c:w val="0.85118606567231347"/>
-          <c:h val="0.47759494348920672"/>
+          <c:x val="0.13728508565236938"/>
+          <c:y val="6.4214827787507298E-2"/>
+          <c:w val="0.82205977888153536"/>
+          <c:h val="0.55753915173913249"/>
         </c:manualLayout>
       </c:layout>
       <c:scatterChart>
@@ -20317,7 +22602,7 @@
           <c:order val="0"/>
           <c:tx>
             <c:strRef>
-              <c:f>expirenet!$A$1</c:f>
+              <c:f>experiments!$A$1</c:f>
               <c:strCache>
                 <c:ptCount val="1"/>
                 <c:pt idx="0">
@@ -20388,7 +22673,7 @@
           </c:marker>
           <c:xVal>
             <c:numRef>
-              <c:f>expirenet!$B$1</c:f>
+              <c:f>experiments!$B$1</c:f>
               <c:numCache>
                 <c:formatCode>General</c:formatCode>
                 <c:ptCount val="1"/>
@@ -20400,7 +22685,7 @@
           </c:xVal>
           <c:yVal>
             <c:numRef>
-              <c:f>expirenet!$D$1</c:f>
+              <c:f>experiments!$D$1</c:f>
               <c:numCache>
                 <c:formatCode>General</c:formatCode>
                 <c:ptCount val="1"/>
@@ -20413,7 +22698,7 @@
           <c:smooth val="0"/>
           <c:extLst>
             <c:ext xmlns:c16="http://schemas.microsoft.com/office/drawing/2014/chart" uri="{C3380CC4-5D6E-409C-BE32-E72D297353CC}">
-              <c16:uniqueId val="{00000000-2956-4D8A-9859-81EABAB2719B}"/>
+              <c16:uniqueId val="{00000000-3124-423A-81C2-5AF6B171609D}"/>
             </c:ext>
           </c:extLst>
         </c:ser>
@@ -20422,7 +22707,7 @@
           <c:order val="1"/>
           <c:tx>
             <c:strRef>
-              <c:f>expirenet!$A$2</c:f>
+              <c:f>experiments!$A$2</c:f>
               <c:strCache>
                 <c:ptCount val="1"/>
                 <c:pt idx="0">
@@ -20493,7 +22778,7 @@
           </c:marker>
           <c:xVal>
             <c:numRef>
-              <c:f>expirenet!$B$2</c:f>
+              <c:f>experiments!$B$2</c:f>
               <c:numCache>
                 <c:formatCode>General</c:formatCode>
                 <c:ptCount val="1"/>
@@ -20505,12 +22790,12 @@
           </c:xVal>
           <c:yVal>
             <c:numRef>
-              <c:f>expirenet!$D$2</c:f>
+              <c:f>experiments!$D$2</c:f>
               <c:numCache>
                 <c:formatCode>General</c:formatCode>
                 <c:ptCount val="1"/>
                 <c:pt idx="0">
-                  <c:v>6.0751930000000004E-3</c:v>
+                  <c:v>2.84540682432332E-2</c:v>
                 </c:pt>
               </c:numCache>
             </c:numRef>
@@ -20518,7 +22803,7 @@
           <c:smooth val="0"/>
           <c:extLst>
             <c:ext xmlns:c16="http://schemas.microsoft.com/office/drawing/2014/chart" uri="{C3380CC4-5D6E-409C-BE32-E72D297353CC}">
-              <c16:uniqueId val="{00000001-2956-4D8A-9859-81EABAB2719B}"/>
+              <c16:uniqueId val="{00000001-3124-423A-81C2-5AF6B171609D}"/>
             </c:ext>
           </c:extLst>
         </c:ser>
@@ -20527,7 +22812,7 @@
           <c:order val="2"/>
           <c:tx>
             <c:strRef>
-              <c:f>expirenet!$A$3</c:f>
+              <c:f>experiments!$A$3</c:f>
               <c:strCache>
                 <c:ptCount val="1"/>
                 <c:pt idx="0">
@@ -20598,7 +22883,7 @@
           </c:marker>
           <c:xVal>
             <c:numRef>
-              <c:f>expirenet!$B$3:$B$5</c:f>
+              <c:f>experiments!$B$3:$B$5</c:f>
               <c:numCache>
                 <c:formatCode>General</c:formatCode>
                 <c:ptCount val="3"/>
@@ -20616,18 +22901,18 @@
           </c:xVal>
           <c:yVal>
             <c:numRef>
-              <c:f>expirenet!$D$3:$D$5</c:f>
+              <c:f>experiments!$D$3:$D$5</c:f>
               <c:numCache>
                 <c:formatCode>General</c:formatCode>
                 <c:ptCount val="3"/>
                 <c:pt idx="0">
-                  <c:v>0.100894893</c:v>
+                  <c:v>0.218299992478175</c:v>
                 </c:pt>
                 <c:pt idx="1">
-                  <c:v>0.56482137399999999</c:v>
+                  <c:v>1.60782564785294</c:v>
                 </c:pt>
                 <c:pt idx="2">
-                  <c:v>4.1099053830000001</c:v>
+                  <c:v>10.852834883879201</c:v>
                 </c:pt>
               </c:numCache>
             </c:numRef>
@@ -20635,7 +22920,7 @@
           <c:smooth val="0"/>
           <c:extLst>
             <c:ext xmlns:c16="http://schemas.microsoft.com/office/drawing/2014/chart" uri="{C3380CC4-5D6E-409C-BE32-E72D297353CC}">
-              <c16:uniqueId val="{00000002-2956-4D8A-9859-81EABAB2719B}"/>
+              <c16:uniqueId val="{00000002-3124-423A-81C2-5AF6B171609D}"/>
             </c:ext>
           </c:extLst>
         </c:ser>
@@ -20644,7 +22929,7 @@
           <c:order val="3"/>
           <c:tx>
             <c:strRef>
-              <c:f>expirenet!$A$6</c:f>
+              <c:f>experiments!$A$6</c:f>
               <c:strCache>
                 <c:ptCount val="1"/>
                 <c:pt idx="0">
@@ -20715,7 +23000,7 @@
           </c:marker>
           <c:xVal>
             <c:numRef>
-              <c:f>expirenet!$B$6:$B$8</c:f>
+              <c:f>experiments!$B$6:$B$8</c:f>
               <c:numCache>
                 <c:formatCode>General</c:formatCode>
                 <c:ptCount val="3"/>
@@ -20733,18 +23018,18 @@
           </c:xVal>
           <c:yVal>
             <c:numRef>
-              <c:f>expirenet!$D$6:$D$8</c:f>
+              <c:f>experiments!$D$6:$D$8</c:f>
               <c:numCache>
                 <c:formatCode>General</c:formatCode>
                 <c:ptCount val="3"/>
                 <c:pt idx="0">
-                  <c:v>3.3688247999999997E-2</c:v>
+                  <c:v>0.109592467636425</c:v>
                 </c:pt>
                 <c:pt idx="1">
-                  <c:v>0.18026392899999999</c:v>
+                  <c:v>0.48447729773494203</c:v>
                 </c:pt>
                 <c:pt idx="2">
-                  <c:v>0.74776095399999998</c:v>
+                  <c:v>2.0410393000076601</c:v>
                 </c:pt>
               </c:numCache>
             </c:numRef>
@@ -20752,7 +23037,7 @@
           <c:smooth val="0"/>
           <c:extLst>
             <c:ext xmlns:c16="http://schemas.microsoft.com/office/drawing/2014/chart" uri="{C3380CC4-5D6E-409C-BE32-E72D297353CC}">
-              <c16:uniqueId val="{00000003-2956-4D8A-9859-81EABAB2719B}"/>
+              <c16:uniqueId val="{00000003-3124-423A-81C2-5AF6B171609D}"/>
             </c:ext>
           </c:extLst>
         </c:ser>
@@ -20764,14 +23049,13 @@
           <c:showPercent val="0"/>
           <c:showBubbleSize val="0"/>
         </c:dLbls>
-        <c:axId val="454321992"/>
-        <c:axId val="454328552"/>
+        <c:axId val="460956560"/>
+        <c:axId val="460957544"/>
       </c:scatterChart>
       <c:valAx>
-        <c:axId val="454321992"/>
+        <c:axId val="460956560"/>
         <c:scaling>
           <c:orientation val="minMax"/>
-          <c:max val="5"/>
         </c:scaling>
         <c:delete val="0"/>
         <c:axPos val="b"/>
@@ -20876,12 +23160,12 @@
             <a:endParaRPr lang="he-IL"/>
           </a:p>
         </c:txPr>
-        <c:crossAx val="454328552"/>
+        <c:crossAx val="460957544"/>
         <c:crosses val="autoZero"/>
         <c:crossBetween val="midCat"/>
       </c:valAx>
       <c:valAx>
-        <c:axId val="454328552"/>
+        <c:axId val="460957544"/>
         <c:scaling>
           <c:orientation val="minMax"/>
         </c:scaling>
@@ -20921,7 +23205,7 @@
                 </a:pPr>
                 <a:r>
                   <a:rPr lang="en-US"/>
-                  <a:t>Time</a:t>
+                  <a:t>time</a:t>
                 </a:r>
               </a:p>
             </c:rich>
@@ -20988,7 +23272,7 @@
             <a:endParaRPr lang="he-IL"/>
           </a:p>
         </c:txPr>
-        <c:crossAx val="454321992"/>
+        <c:crossAx val="460956560"/>
         <c:crosses val="autoZero"/>
         <c:crossBetween val="midCat"/>
       </c:valAx>
@@ -22467,7 +24751,7 @@
 </file>
 
 <file path=customXml/itemProps1.xml><?xml version="1.0" encoding="utf-8"?>
-<ds:datastoreItem xmlns:ds="http://schemas.openxmlformats.org/officeDocument/2006/customXml" ds:itemID="{B4FA818F-B2EC-4574-A170-9283B222F7EE}">
+<ds:datastoreItem xmlns:ds="http://schemas.openxmlformats.org/officeDocument/2006/customXml" ds:itemID="{FE5C9BF5-8B41-494E-B97C-06E7E4F01F51}">
   <ds:schemaRefs>
     <ds:schemaRef ds:uri="http://schemas.openxmlformats.org/officeDocument/2006/bibliography"/>
   </ds:schemaRefs>

</xml_diff>